<commit_message>
add task description with screenshots and fill README.md file
</commit_message>
<xml_diff>
--- a/tasks_description.docx
+++ b/tasks_description.docx
@@ -2,7 +2,3320 @@
 <file path=word/document.xml><?xml version="1.0" encoding="utf-8"?>
 <w:document xmlns:wpc="http://schemas.microsoft.com/office/word/2010/wordprocessingCanvas" xmlns:cx="http://schemas.microsoft.com/office/drawing/2014/chartex" xmlns:cx1="http://schemas.microsoft.com/office/drawing/2015/9/8/chartex" xmlns:cx2="http://schemas.microsoft.com/office/drawing/2015/10/21/chartex" xmlns:cx3="http://schemas.microsoft.com/office/drawing/2016/5/9/chartex" xmlns:cx4="http://schemas.microsoft.com/office/drawing/2016/5/10/chartex" xmlns:cx5="http://schemas.microsoft.com/office/drawing/2016/5/11/chartex" xmlns:cx6="http://schemas.microsoft.com/office/drawing/2016/5/12/chartex" xmlns:cx7="http://schemas.microsoft.com/office/drawing/2016/5/13/chartex" xmlns:cx8="http://schemas.microsoft.com/office/drawing/2016/5/14/chartex" xmlns:mc="http://schemas.openxmlformats.org/markup-compatibility/2006" xmlns:aink="http://schemas.microsoft.com/office/drawing/2016/ink" xmlns:am3d="http://schemas.microsoft.com/office/drawing/2017/model3d" xmlns:o="urn:schemas-microsoft-com:office:office" xmlns:oel="http://schemas.microsoft.com/office/2019/extlst" xmlns:r="http://schemas.openxmlformats.org/officeDocument/2006/relationships" xmlns:m="http://schemas.openxmlformats.org/officeDocument/2006/math" xmlns:v="urn:schemas-microsoft-com:vml" xmlns:wp14="http://schemas.microsoft.com/office/word/2010/wordprocessingDrawing" xmlns:wp="http://schemas.openxmlformats.org/drawingml/2006/wordprocessingDrawing" xmlns:w10="urn:schemas-microsoft-com:office:word" xmlns:w="http://schemas.openxmlformats.org/wordprocessingml/2006/main" xmlns:w14="http://schemas.microsoft.com/office/word/2010/wordml" xmlns:w15="http://schemas.microsoft.com/office/word/2012/wordml" xmlns:w16cex="http://schemas.microsoft.com/office/word/2018/wordml/cex" xmlns:w16cid="http://schemas.microsoft.com/office/word/2016/wordml/cid" xmlns:w16="http://schemas.microsoft.com/office/word/2018/wordml" xmlns:w16du="http://schemas.microsoft.com/office/word/2023/wordml/word16du" xmlns:w16sdtdh="http://schemas.microsoft.com/office/word/2020/wordml/sdtdatahash" xmlns:w16se="http://schemas.microsoft.com/office/word/2015/wordml/symex" xmlns:wpg="http://schemas.microsoft.com/office/word/2010/wordprocessingGroup" xmlns:wpi="http://schemas.microsoft.com/office/word/2010/wordprocessingInk" xmlns:wne="http://schemas.microsoft.com/office/word/2006/wordml" xmlns:wps="http://schemas.microsoft.com/office/word/2010/wordprocessingShape" mc:Ignorable="w14 w15 w16se w16cid w16 w16cex w16sdtdh w16du wp14">
   <w:body>
-    <w:p/>
+    <w:p>
+      <w:pPr>
+        <w:spacing w:after="100" w:afterAutospacing="1"/>
+        <w:jc w:val="center"/>
+        <w:rPr>
+          <w:rFonts w:ascii="Arial" w:hAnsi="Arial" w:cs="Arial"/>
+          <w:b/>
+          <w:bCs/>
+          <w:sz w:val="32"/>
+          <w:szCs w:val="32"/>
+          <w:lang w:val="uk-UA"/>
+        </w:rPr>
+      </w:pPr>
+      <w:proofErr w:type="spellStart"/>
+      <w:r>
+        <w:rPr>
+          <w:rFonts w:ascii="Arial" w:hAnsi="Arial" w:cs="Arial"/>
+          <w:b/>
+          <w:bCs/>
+          <w:sz w:val="32"/>
+          <w:szCs w:val="32"/>
+          <w:lang w:val="uk-UA"/>
+        </w:rPr>
+        <w:t>Homework</w:t>
+      </w:r>
+      <w:proofErr w:type="spellEnd"/>
+      <w:r>
+        <w:rPr>
+          <w:rFonts w:ascii="Arial" w:hAnsi="Arial" w:cs="Arial"/>
+          <w:b/>
+          <w:bCs/>
+          <w:sz w:val="32"/>
+          <w:szCs w:val="32"/>
+          <w:lang w:val="uk-UA"/>
+        </w:rPr>
+        <w:t xml:space="preserve"> </w:t>
+      </w:r>
+      <w:proofErr w:type="spellStart"/>
+      <w:r>
+        <w:rPr>
+          <w:rFonts w:ascii="Arial" w:hAnsi="Arial" w:cs="Arial"/>
+          <w:b/>
+          <w:bCs/>
+          <w:sz w:val="32"/>
+          <w:szCs w:val="32"/>
+          <w:lang w:val="uk-UA"/>
+        </w:rPr>
+        <w:t>Assignment</w:t>
+      </w:r>
+      <w:proofErr w:type="spellEnd"/>
+      <w:r>
+        <w:rPr>
+          <w:rFonts w:ascii="Arial" w:hAnsi="Arial" w:cs="Arial"/>
+          <w:b/>
+          <w:bCs/>
+          <w:sz w:val="32"/>
+          <w:szCs w:val="32"/>
+          <w:lang w:val="uk-UA"/>
+        </w:rPr>
+        <w:t xml:space="preserve"> "</w:t>
+      </w:r>
+      <w:proofErr w:type="spellStart"/>
+      <w:r>
+        <w:rPr>
+          <w:rFonts w:ascii="Arial" w:hAnsi="Arial" w:cs="Arial"/>
+          <w:b/>
+          <w:bCs/>
+          <w:sz w:val="32"/>
+          <w:szCs w:val="32"/>
+          <w:lang w:val="uk-UA"/>
+        </w:rPr>
+        <w:t>Spark</w:t>
+      </w:r>
+      <w:proofErr w:type="spellEnd"/>
+      <w:r>
+        <w:rPr>
+          <w:rFonts w:ascii="Arial" w:hAnsi="Arial" w:cs="Arial"/>
+          <w:b/>
+          <w:bCs/>
+          <w:sz w:val="32"/>
+          <w:szCs w:val="32"/>
+          <w:lang w:val="uk-UA"/>
+        </w:rPr>
+        <w:t xml:space="preserve"> </w:t>
+      </w:r>
+      <w:proofErr w:type="spellStart"/>
+      <w:r>
+        <w:rPr>
+          <w:rFonts w:ascii="Arial" w:hAnsi="Arial" w:cs="Arial"/>
+          <w:b/>
+          <w:bCs/>
+          <w:sz w:val="32"/>
+          <w:szCs w:val="32"/>
+          <w:lang w:val="uk-UA"/>
+        </w:rPr>
+        <w:t>Streaming</w:t>
+      </w:r>
+      <w:proofErr w:type="spellEnd"/>
+      <w:r>
+        <w:rPr>
+          <w:rFonts w:ascii="Arial" w:hAnsi="Arial" w:cs="Arial"/>
+          <w:b/>
+          <w:bCs/>
+          <w:sz w:val="32"/>
+          <w:szCs w:val="32"/>
+          <w:lang w:val="uk-UA"/>
+        </w:rPr>
+        <w:t>"</w:t>
+      </w:r>
+    </w:p>
+    <w:p>
+      <w:pPr>
+        <w:spacing w:after="100" w:afterAutospacing="1"/>
+        <w:jc w:val="both"/>
+        <w:rPr>
+          <w:rFonts w:ascii="Arial" w:hAnsi="Arial" w:cs="Arial"/>
+          <w:b/>
+          <w:bCs/>
+          <w:sz w:val="24"/>
+          <w:szCs w:val="24"/>
+          <w:lang w:val="uk-UA"/>
+        </w:rPr>
+      </w:pPr>
+      <w:r>
+        <w:rPr>
+          <w:rFonts w:ascii="Arial" w:hAnsi="Arial" w:cs="Arial"/>
+          <w:b/>
+          <w:bCs/>
+          <w:sz w:val="24"/>
+          <w:szCs w:val="24"/>
+          <w:lang w:val="uk-UA"/>
+        </w:rPr>
+        <w:t>1. 1_create_topics.py</w:t>
+      </w:r>
+    </w:p>
+    <w:p>
+      <w:pPr>
+        <w:numPr>
+          <w:ilvl w:val="0"/>
+          <w:numId w:val="1"/>
+        </w:numPr>
+        <w:spacing w:after="100" w:afterAutospacing="1"/>
+        <w:jc w:val="both"/>
+        <w:rPr>
+          <w:rFonts w:ascii="Arial" w:hAnsi="Arial" w:cs="Arial"/>
+          <w:sz w:val="24"/>
+          <w:szCs w:val="24"/>
+          <w:lang w:val="uk-UA"/>
+        </w:rPr>
+      </w:pPr>
+      <w:r>
+        <w:rPr>
+          <w:rFonts w:ascii="Arial" w:hAnsi="Arial" w:cs="Arial"/>
+          <w:b/>
+          <w:bCs/>
+          <w:sz w:val="24"/>
+          <w:szCs w:val="24"/>
+          <w:lang w:val="uk-UA"/>
+        </w:rPr>
+        <w:t>Призначення</w:t>
+      </w:r>
+      <w:r>
+        <w:rPr>
+          <w:rFonts w:ascii="Arial" w:hAnsi="Arial" w:cs="Arial"/>
+          <w:sz w:val="24"/>
+          <w:szCs w:val="24"/>
+          <w:lang w:val="uk-UA"/>
+        </w:rPr>
+        <w:t xml:space="preserve">: Створення двох </w:t>
+      </w:r>
+      <w:proofErr w:type="spellStart"/>
+      <w:r>
+        <w:rPr>
+          <w:rFonts w:ascii="Arial" w:hAnsi="Arial" w:cs="Arial"/>
+          <w:sz w:val="24"/>
+          <w:szCs w:val="24"/>
+          <w:lang w:val="uk-UA"/>
+        </w:rPr>
+        <w:t>Kafka-топіків</w:t>
+      </w:r>
+      <w:proofErr w:type="spellEnd"/>
+      <w:r>
+        <w:rPr>
+          <w:rFonts w:ascii="Arial" w:hAnsi="Arial" w:cs="Arial"/>
+          <w:sz w:val="24"/>
+          <w:szCs w:val="24"/>
+          <w:lang w:val="uk-UA"/>
+        </w:rPr>
+        <w:t xml:space="preserve">: </w:t>
+      </w:r>
+      <w:proofErr w:type="spellStart"/>
+      <w:r>
+        <w:rPr>
+          <w:rFonts w:ascii="Arial" w:hAnsi="Arial" w:cs="Arial"/>
+          <w:sz w:val="24"/>
+          <w:szCs w:val="24"/>
+          <w:lang w:val="uk-UA"/>
+        </w:rPr>
+        <w:t>iot_sensors_data</w:t>
+      </w:r>
+      <w:proofErr w:type="spellEnd"/>
+      <w:r>
+        <w:rPr>
+          <w:rFonts w:ascii="Arial" w:hAnsi="Arial" w:cs="Arial"/>
+          <w:sz w:val="24"/>
+          <w:szCs w:val="24"/>
+          <w:lang w:val="uk-UA"/>
+        </w:rPr>
+        <w:t xml:space="preserve"> (для даних датчиків) і </w:t>
+      </w:r>
+      <w:proofErr w:type="spellStart"/>
+      <w:r>
+        <w:rPr>
+          <w:rFonts w:ascii="Arial" w:hAnsi="Arial" w:cs="Arial"/>
+          <w:sz w:val="24"/>
+          <w:szCs w:val="24"/>
+          <w:lang w:val="uk-UA"/>
+        </w:rPr>
+        <w:t>iot_alerts</w:t>
+      </w:r>
+      <w:proofErr w:type="spellEnd"/>
+      <w:r>
+        <w:rPr>
+          <w:rFonts w:ascii="Arial" w:hAnsi="Arial" w:cs="Arial"/>
+          <w:sz w:val="24"/>
+          <w:szCs w:val="24"/>
+          <w:lang w:val="uk-UA"/>
+        </w:rPr>
+        <w:t xml:space="preserve"> (для повідомлень про </w:t>
+      </w:r>
+      <w:proofErr w:type="spellStart"/>
+      <w:r>
+        <w:rPr>
+          <w:rFonts w:ascii="Arial" w:hAnsi="Arial" w:cs="Arial"/>
+          <w:sz w:val="24"/>
+          <w:szCs w:val="24"/>
+          <w:lang w:val="uk-UA"/>
+        </w:rPr>
+        <w:t>алерти</w:t>
+      </w:r>
+      <w:proofErr w:type="spellEnd"/>
+      <w:r>
+        <w:rPr>
+          <w:rFonts w:ascii="Arial" w:hAnsi="Arial" w:cs="Arial"/>
+          <w:sz w:val="24"/>
+          <w:szCs w:val="24"/>
+          <w:lang w:val="uk-UA"/>
+        </w:rPr>
+        <w:t>).</w:t>
+      </w:r>
+    </w:p>
+    <w:p>
+      <w:pPr>
+        <w:numPr>
+          <w:ilvl w:val="0"/>
+          <w:numId w:val="1"/>
+        </w:numPr>
+        <w:spacing w:after="100" w:afterAutospacing="1"/>
+        <w:jc w:val="both"/>
+        <w:rPr>
+          <w:rFonts w:ascii="Arial" w:hAnsi="Arial" w:cs="Arial"/>
+          <w:b/>
+          <w:bCs/>
+          <w:sz w:val="28"/>
+          <w:szCs w:val="28"/>
+          <w:lang w:val="uk-UA"/>
+        </w:rPr>
+      </w:pPr>
+      <w:r>
+        <w:rPr>
+          <w:rFonts w:ascii="Arial" w:hAnsi="Arial" w:cs="Arial"/>
+          <w:b/>
+          <w:bCs/>
+          <w:sz w:val="28"/>
+          <w:szCs w:val="28"/>
+          <w:lang w:val="uk-UA"/>
+        </w:rPr>
+        <w:t>Основні етапи:</w:t>
+      </w:r>
+    </w:p>
+    <w:p>
+      <w:pPr>
+        <w:numPr>
+          <w:ilvl w:val="1"/>
+          <w:numId w:val="1"/>
+        </w:numPr>
+        <w:spacing w:after="100" w:afterAutospacing="1"/>
+        <w:jc w:val="both"/>
+        <w:rPr>
+          <w:rFonts w:ascii="Arial" w:hAnsi="Arial" w:cs="Arial"/>
+          <w:sz w:val="24"/>
+          <w:szCs w:val="24"/>
+          <w:lang w:val="uk-UA"/>
+        </w:rPr>
+      </w:pPr>
+      <w:r>
+        <w:rPr>
+          <w:rFonts w:ascii="Arial" w:hAnsi="Arial" w:cs="Arial"/>
+          <w:sz w:val="24"/>
+          <w:szCs w:val="24"/>
+          <w:lang w:val="uk-UA"/>
+        </w:rPr>
+        <w:t xml:space="preserve">Підключення до </w:t>
+      </w:r>
+      <w:proofErr w:type="spellStart"/>
+      <w:r>
+        <w:rPr>
+          <w:rFonts w:ascii="Arial" w:hAnsi="Arial" w:cs="Arial"/>
+          <w:sz w:val="24"/>
+          <w:szCs w:val="24"/>
+          <w:lang w:val="uk-UA"/>
+        </w:rPr>
+        <w:t>Kafka</w:t>
+      </w:r>
+      <w:proofErr w:type="spellEnd"/>
+      <w:r>
+        <w:rPr>
+          <w:rFonts w:ascii="Arial" w:hAnsi="Arial" w:cs="Arial"/>
+          <w:sz w:val="24"/>
+          <w:szCs w:val="24"/>
+          <w:lang w:val="uk-UA"/>
+        </w:rPr>
+        <w:t xml:space="preserve"> </w:t>
+      </w:r>
+      <w:proofErr w:type="spellStart"/>
+      <w:r>
+        <w:rPr>
+          <w:rFonts w:ascii="Arial" w:hAnsi="Arial" w:cs="Arial"/>
+          <w:sz w:val="24"/>
+          <w:szCs w:val="24"/>
+          <w:lang w:val="uk-UA"/>
+        </w:rPr>
+        <w:t>Admin</w:t>
+      </w:r>
+      <w:proofErr w:type="spellEnd"/>
+      <w:r>
+        <w:rPr>
+          <w:rFonts w:ascii="Arial" w:hAnsi="Arial" w:cs="Arial"/>
+          <w:sz w:val="24"/>
+          <w:szCs w:val="24"/>
+          <w:lang w:val="uk-UA"/>
+        </w:rPr>
+        <w:t xml:space="preserve"> </w:t>
+      </w:r>
+      <w:proofErr w:type="spellStart"/>
+      <w:r>
+        <w:rPr>
+          <w:rFonts w:ascii="Arial" w:hAnsi="Arial" w:cs="Arial"/>
+          <w:sz w:val="24"/>
+          <w:szCs w:val="24"/>
+          <w:lang w:val="uk-UA"/>
+        </w:rPr>
+        <w:t>Client</w:t>
+      </w:r>
+      <w:proofErr w:type="spellEnd"/>
+      <w:r>
+        <w:rPr>
+          <w:rFonts w:ascii="Arial" w:hAnsi="Arial" w:cs="Arial"/>
+          <w:sz w:val="24"/>
+          <w:szCs w:val="24"/>
+          <w:lang w:val="uk-UA"/>
+        </w:rPr>
+        <w:t xml:space="preserve"> із використанням захищених облікових даних (</w:t>
+      </w:r>
+      <w:proofErr w:type="spellStart"/>
+      <w:r>
+        <w:rPr>
+          <w:rFonts w:ascii="Arial" w:hAnsi="Arial" w:cs="Arial"/>
+          <w:sz w:val="24"/>
+          <w:szCs w:val="24"/>
+          <w:lang w:val="uk-UA"/>
+        </w:rPr>
+        <w:t>username</w:t>
+      </w:r>
+      <w:proofErr w:type="spellEnd"/>
+      <w:r>
+        <w:rPr>
+          <w:rFonts w:ascii="Arial" w:hAnsi="Arial" w:cs="Arial"/>
+          <w:sz w:val="24"/>
+          <w:szCs w:val="24"/>
+          <w:lang w:val="uk-UA"/>
+        </w:rPr>
+        <w:t xml:space="preserve">, </w:t>
+      </w:r>
+      <w:proofErr w:type="spellStart"/>
+      <w:r>
+        <w:rPr>
+          <w:rFonts w:ascii="Arial" w:hAnsi="Arial" w:cs="Arial"/>
+          <w:sz w:val="24"/>
+          <w:szCs w:val="24"/>
+          <w:lang w:val="uk-UA"/>
+        </w:rPr>
+        <w:t>password</w:t>
+      </w:r>
+      <w:proofErr w:type="spellEnd"/>
+      <w:r>
+        <w:rPr>
+          <w:rFonts w:ascii="Arial" w:hAnsi="Arial" w:cs="Arial"/>
+          <w:sz w:val="24"/>
+          <w:szCs w:val="24"/>
+          <w:lang w:val="uk-UA"/>
+        </w:rPr>
+        <w:t>).</w:t>
+      </w:r>
+    </w:p>
+    <w:p>
+      <w:pPr>
+        <w:numPr>
+          <w:ilvl w:val="1"/>
+          <w:numId w:val="1"/>
+        </w:numPr>
+        <w:spacing w:after="100" w:afterAutospacing="1"/>
+        <w:jc w:val="both"/>
+        <w:rPr>
+          <w:rFonts w:ascii="Arial" w:hAnsi="Arial" w:cs="Arial"/>
+          <w:sz w:val="24"/>
+          <w:szCs w:val="24"/>
+          <w:lang w:val="uk-UA"/>
+        </w:rPr>
+      </w:pPr>
+      <w:r>
+        <w:rPr>
+          <w:rFonts w:ascii="Arial" w:hAnsi="Arial" w:cs="Arial"/>
+          <w:sz w:val="24"/>
+          <w:szCs w:val="24"/>
+          <w:lang w:val="uk-UA"/>
+        </w:rPr>
+        <w:t xml:space="preserve">Визначення параметрів </w:t>
+      </w:r>
+      <w:proofErr w:type="spellStart"/>
+      <w:r>
+        <w:rPr>
+          <w:rFonts w:ascii="Arial" w:hAnsi="Arial" w:cs="Arial"/>
+          <w:sz w:val="24"/>
+          <w:szCs w:val="24"/>
+          <w:lang w:val="uk-UA"/>
+        </w:rPr>
+        <w:t>топіків</w:t>
+      </w:r>
+      <w:proofErr w:type="spellEnd"/>
+      <w:r>
+        <w:rPr>
+          <w:rFonts w:ascii="Arial" w:hAnsi="Arial" w:cs="Arial"/>
+          <w:sz w:val="24"/>
+          <w:szCs w:val="24"/>
+          <w:lang w:val="uk-UA"/>
+        </w:rPr>
+        <w:t xml:space="preserve">: 2 </w:t>
+      </w:r>
+      <w:proofErr w:type="spellStart"/>
+      <w:r>
+        <w:rPr>
+          <w:rFonts w:ascii="Arial" w:hAnsi="Arial" w:cs="Arial"/>
+          <w:sz w:val="24"/>
+          <w:szCs w:val="24"/>
+          <w:lang w:val="uk-UA"/>
+        </w:rPr>
+        <w:t>партиції</w:t>
+      </w:r>
+      <w:proofErr w:type="spellEnd"/>
+      <w:r>
+        <w:rPr>
+          <w:rFonts w:ascii="Arial" w:hAnsi="Arial" w:cs="Arial"/>
+          <w:sz w:val="24"/>
+          <w:szCs w:val="24"/>
+          <w:lang w:val="uk-UA"/>
+        </w:rPr>
+        <w:t xml:space="preserve"> та 1 репліка.</w:t>
+      </w:r>
+    </w:p>
+    <w:p>
+      <w:pPr>
+        <w:numPr>
+          <w:ilvl w:val="1"/>
+          <w:numId w:val="1"/>
+        </w:numPr>
+        <w:spacing w:after="100" w:afterAutospacing="1"/>
+        <w:jc w:val="both"/>
+        <w:rPr>
+          <w:rFonts w:ascii="Arial" w:hAnsi="Arial" w:cs="Arial"/>
+          <w:sz w:val="24"/>
+          <w:szCs w:val="24"/>
+          <w:lang w:val="uk-UA"/>
+        </w:rPr>
+      </w:pPr>
+      <w:r>
+        <w:rPr>
+          <w:rFonts w:ascii="Arial" w:hAnsi="Arial" w:cs="Arial"/>
+          <w:sz w:val="24"/>
+          <w:szCs w:val="24"/>
+          <w:lang w:val="uk-UA"/>
+        </w:rPr>
+        <w:t xml:space="preserve">Створення </w:t>
+      </w:r>
+      <w:proofErr w:type="spellStart"/>
+      <w:r>
+        <w:rPr>
+          <w:rFonts w:ascii="Arial" w:hAnsi="Arial" w:cs="Arial"/>
+          <w:sz w:val="24"/>
+          <w:szCs w:val="24"/>
+          <w:lang w:val="uk-UA"/>
+        </w:rPr>
+        <w:t>топіків</w:t>
+      </w:r>
+      <w:proofErr w:type="spellEnd"/>
+      <w:r>
+        <w:rPr>
+          <w:rFonts w:ascii="Arial" w:hAnsi="Arial" w:cs="Arial"/>
+          <w:sz w:val="24"/>
+          <w:szCs w:val="24"/>
+          <w:lang w:val="uk-UA"/>
+        </w:rPr>
+        <w:t xml:space="preserve"> або </w:t>
+      </w:r>
+      <w:proofErr w:type="spellStart"/>
+      <w:r>
+        <w:rPr>
+          <w:rFonts w:ascii="Arial" w:hAnsi="Arial" w:cs="Arial"/>
+          <w:sz w:val="24"/>
+          <w:szCs w:val="24"/>
+          <w:lang w:val="uk-UA"/>
+        </w:rPr>
+        <w:t>логування</w:t>
+      </w:r>
+      <w:proofErr w:type="spellEnd"/>
+      <w:r>
+        <w:rPr>
+          <w:rFonts w:ascii="Arial" w:hAnsi="Arial" w:cs="Arial"/>
+          <w:sz w:val="24"/>
+          <w:szCs w:val="24"/>
+          <w:lang w:val="uk-UA"/>
+        </w:rPr>
+        <w:t>, якщо вони вже існують.</w:t>
+      </w:r>
+    </w:p>
+    <w:p>
+      <w:pPr>
+        <w:numPr>
+          <w:ilvl w:val="1"/>
+          <w:numId w:val="1"/>
+        </w:numPr>
+        <w:spacing w:after="100" w:afterAutospacing="1"/>
+        <w:jc w:val="both"/>
+        <w:rPr>
+          <w:rFonts w:ascii="Arial" w:hAnsi="Arial" w:cs="Arial"/>
+          <w:sz w:val="24"/>
+          <w:szCs w:val="24"/>
+          <w:lang w:val="uk-UA"/>
+        </w:rPr>
+      </w:pPr>
+      <w:r>
+        <w:rPr>
+          <w:rFonts w:ascii="Arial" w:hAnsi="Arial" w:cs="Arial"/>
+          <w:sz w:val="24"/>
+          <w:szCs w:val="24"/>
+          <w:lang w:val="uk-UA"/>
+        </w:rPr>
+        <w:t xml:space="preserve">Закриття клієнта </w:t>
+      </w:r>
+      <w:proofErr w:type="spellStart"/>
+      <w:r>
+        <w:rPr>
+          <w:rFonts w:ascii="Arial" w:hAnsi="Arial" w:cs="Arial"/>
+          <w:sz w:val="24"/>
+          <w:szCs w:val="24"/>
+          <w:lang w:val="uk-UA"/>
+        </w:rPr>
+        <w:t>Kafka</w:t>
+      </w:r>
+      <w:proofErr w:type="spellEnd"/>
+      <w:r>
+        <w:rPr>
+          <w:rFonts w:ascii="Arial" w:hAnsi="Arial" w:cs="Arial"/>
+          <w:sz w:val="24"/>
+          <w:szCs w:val="24"/>
+          <w:lang w:val="uk-UA"/>
+        </w:rPr>
+        <w:t xml:space="preserve"> </w:t>
+      </w:r>
+      <w:proofErr w:type="spellStart"/>
+      <w:r>
+        <w:rPr>
+          <w:rFonts w:ascii="Arial" w:hAnsi="Arial" w:cs="Arial"/>
+          <w:sz w:val="24"/>
+          <w:szCs w:val="24"/>
+          <w:lang w:val="uk-UA"/>
+        </w:rPr>
+        <w:t>Admin</w:t>
+      </w:r>
+      <w:proofErr w:type="spellEnd"/>
+      <w:r>
+        <w:rPr>
+          <w:rFonts w:ascii="Arial" w:hAnsi="Arial" w:cs="Arial"/>
+          <w:sz w:val="24"/>
+          <w:szCs w:val="24"/>
+          <w:lang w:val="uk-UA"/>
+        </w:rPr>
+        <w:t xml:space="preserve"> </w:t>
+      </w:r>
+      <w:proofErr w:type="spellStart"/>
+      <w:r>
+        <w:rPr>
+          <w:rFonts w:ascii="Arial" w:hAnsi="Arial" w:cs="Arial"/>
+          <w:sz w:val="24"/>
+          <w:szCs w:val="24"/>
+          <w:lang w:val="uk-UA"/>
+        </w:rPr>
+        <w:t>Client</w:t>
+      </w:r>
+      <w:proofErr w:type="spellEnd"/>
+      <w:r>
+        <w:rPr>
+          <w:rFonts w:ascii="Arial" w:hAnsi="Arial" w:cs="Arial"/>
+          <w:sz w:val="24"/>
+          <w:szCs w:val="24"/>
+          <w:lang w:val="uk-UA"/>
+        </w:rPr>
+        <w:t>.</w:t>
+      </w:r>
+    </w:p>
+    <w:p>
+      <w:pPr>
+        <w:numPr>
+          <w:ilvl w:val="0"/>
+          <w:numId w:val="1"/>
+        </w:numPr>
+        <w:spacing w:after="100" w:afterAutospacing="1"/>
+        <w:jc w:val="both"/>
+        <w:rPr>
+          <w:rFonts w:ascii="Arial" w:hAnsi="Arial" w:cs="Arial"/>
+          <w:b/>
+          <w:bCs/>
+          <w:sz w:val="32"/>
+          <w:szCs w:val="32"/>
+          <w:lang w:val="uk-UA"/>
+        </w:rPr>
+      </w:pPr>
+      <w:r>
+        <w:rPr>
+          <w:rFonts w:ascii="Arial" w:hAnsi="Arial" w:cs="Arial"/>
+          <w:b/>
+          <w:bCs/>
+          <w:sz w:val="32"/>
+          <w:szCs w:val="32"/>
+          <w:lang w:val="uk-UA"/>
+        </w:rPr>
+        <w:t>Скріншот (topics_created_1.jpg):</w:t>
+      </w:r>
+    </w:p>
+    <w:p>
+      <w:pPr>
+        <w:numPr>
+          <w:ilvl w:val="1"/>
+          <w:numId w:val="1"/>
+        </w:numPr>
+        <w:spacing w:after="100" w:afterAutospacing="1"/>
+        <w:jc w:val="both"/>
+        <w:rPr>
+          <w:rFonts w:ascii="Arial" w:hAnsi="Arial" w:cs="Arial"/>
+          <w:sz w:val="24"/>
+          <w:szCs w:val="24"/>
+          <w:lang w:val="uk-UA"/>
+        </w:rPr>
+      </w:pPr>
+      <w:r>
+        <w:rPr>
+          <w:rFonts w:ascii="Arial" w:hAnsi="Arial" w:cs="Arial"/>
+          <w:sz w:val="24"/>
+          <w:szCs w:val="24"/>
+          <w:lang w:val="uk-UA"/>
+        </w:rPr>
+        <w:t xml:space="preserve">Успішно створено топіки </w:t>
+      </w:r>
+      <w:proofErr w:type="spellStart"/>
+      <w:r>
+        <w:rPr>
+          <w:rFonts w:ascii="Arial" w:hAnsi="Arial" w:cs="Arial"/>
+          <w:sz w:val="24"/>
+          <w:szCs w:val="24"/>
+          <w:lang w:val="uk-UA"/>
+        </w:rPr>
+        <w:t>iot_sensors_data</w:t>
+      </w:r>
+      <w:proofErr w:type="spellEnd"/>
+      <w:r>
+        <w:rPr>
+          <w:rFonts w:ascii="Arial" w:hAnsi="Arial" w:cs="Arial"/>
+          <w:sz w:val="24"/>
+          <w:szCs w:val="24"/>
+          <w:lang w:val="uk-UA"/>
+        </w:rPr>
+        <w:t xml:space="preserve"> та </w:t>
+      </w:r>
+      <w:proofErr w:type="spellStart"/>
+      <w:r>
+        <w:rPr>
+          <w:rFonts w:ascii="Arial" w:hAnsi="Arial" w:cs="Arial"/>
+          <w:sz w:val="24"/>
+          <w:szCs w:val="24"/>
+          <w:lang w:val="uk-UA"/>
+        </w:rPr>
+        <w:t>iot_alerts</w:t>
+      </w:r>
+      <w:proofErr w:type="spellEnd"/>
+      <w:r>
+        <w:rPr>
+          <w:rFonts w:ascii="Arial" w:hAnsi="Arial" w:cs="Arial"/>
+          <w:sz w:val="24"/>
+          <w:szCs w:val="24"/>
+          <w:lang w:val="uk-UA"/>
+        </w:rPr>
+        <w:t>. Клієнт закрито без помилок.</w:t>
+      </w:r>
+    </w:p>
+    <w:p>
+      <w:pPr>
+        <w:spacing w:after="100" w:afterAutospacing="1"/>
+        <w:ind w:left="-360"/>
+        <w:jc w:val="both"/>
+        <w:rPr>
+          <w:rFonts w:ascii="Arial" w:hAnsi="Arial" w:cs="Arial"/>
+          <w:sz w:val="24"/>
+          <w:szCs w:val="24"/>
+          <w:lang w:val="uk-UA"/>
+        </w:rPr>
+      </w:pPr>
+      <w:r>
+        <w:rPr>
+          <w:rFonts w:ascii="Arial" w:hAnsi="Arial" w:cs="Arial"/>
+          <w:noProof/>
+          <w:sz w:val="24"/>
+          <w:szCs w:val="24"/>
+          <w:lang w:val="uk-UA"/>
+        </w:rPr>
+        <w:drawing>
+          <wp:inline distT="0" distB="0" distL="0" distR="0" wp14:anchorId="22C39F9C" wp14:editId="0B5B5FD3">
+            <wp:extent cx="6753225" cy="3569253"/>
+            <wp:effectExtent l="0" t="0" r="0" b="0"/>
+            <wp:docPr id="546798419" name="Picture 1" descr="A screenshot of a computer program&#10;&#10;Description automatically generated"/>
+            <wp:cNvGraphicFramePr>
+              <a:graphicFrameLocks xmlns:a="http://schemas.openxmlformats.org/drawingml/2006/main" noChangeAspect="1"/>
+            </wp:cNvGraphicFramePr>
+            <a:graphic xmlns:a="http://schemas.openxmlformats.org/drawingml/2006/main">
+              <a:graphicData uri="http://schemas.openxmlformats.org/drawingml/2006/picture">
+                <pic:pic xmlns:pic="http://schemas.openxmlformats.org/drawingml/2006/picture">
+                  <pic:nvPicPr>
+                    <pic:cNvPr id="546798419" name="Picture 1" descr="A screenshot of a computer program&#10;&#10;Description automatically generated"/>
+                    <pic:cNvPicPr/>
+                  </pic:nvPicPr>
+                  <pic:blipFill>
+                    <a:blip r:embed="rId5" cstate="print">
+                      <a:extLst>
+                        <a:ext uri="{28A0092B-C50C-407E-A947-70E740481C1C}">
+                          <a14:useLocalDpi xmlns:a14="http://schemas.microsoft.com/office/drawing/2010/main" val="0"/>
+                        </a:ext>
+                      </a:extLst>
+                    </a:blip>
+                    <a:stretch>
+                      <a:fillRect/>
+                    </a:stretch>
+                  </pic:blipFill>
+                  <pic:spPr>
+                    <a:xfrm>
+                      <a:off x="0" y="0"/>
+                      <a:ext cx="6763902" cy="3574896"/>
+                    </a:xfrm>
+                    <a:prstGeom prst="rect">
+                      <a:avLst/>
+                    </a:prstGeom>
+                  </pic:spPr>
+                </pic:pic>
+              </a:graphicData>
+            </a:graphic>
+          </wp:inline>
+        </w:drawing>
+      </w:r>
+    </w:p>
+    <w:p>
+      <w:pPr>
+        <w:spacing w:after="100" w:afterAutospacing="1"/>
+        <w:ind w:left="-360"/>
+        <w:jc w:val="both"/>
+        <w:rPr>
+          <w:rFonts w:ascii="Arial" w:hAnsi="Arial" w:cs="Arial"/>
+          <w:b/>
+          <w:bCs/>
+          <w:sz w:val="24"/>
+          <w:szCs w:val="24"/>
+          <w:lang w:val="uk-UA"/>
+        </w:rPr>
+      </w:pPr>
+      <w:r>
+        <w:rPr>
+          <w:rFonts w:ascii="Arial" w:hAnsi="Arial" w:cs="Arial"/>
+          <w:b/>
+          <w:bCs/>
+          <w:sz w:val="24"/>
+          <w:szCs w:val="24"/>
+          <w:lang w:val="uk-UA"/>
+        </w:rPr>
+        <w:t>2. 2_producer.py</w:t>
+      </w:r>
+    </w:p>
+    <w:p>
+      <w:pPr>
+        <w:numPr>
+          <w:ilvl w:val="0"/>
+          <w:numId w:val="3"/>
+        </w:numPr>
+        <w:spacing w:after="100" w:afterAutospacing="1"/>
+        <w:jc w:val="both"/>
+        <w:rPr>
+          <w:rFonts w:ascii="Arial" w:hAnsi="Arial" w:cs="Arial"/>
+          <w:sz w:val="24"/>
+          <w:szCs w:val="24"/>
+          <w:lang w:val="uk-UA"/>
+        </w:rPr>
+      </w:pPr>
+      <w:r>
+        <w:rPr>
+          <w:rFonts w:ascii="Arial" w:hAnsi="Arial" w:cs="Arial"/>
+          <w:b/>
+          <w:bCs/>
+          <w:sz w:val="24"/>
+          <w:szCs w:val="24"/>
+          <w:lang w:val="uk-UA"/>
+        </w:rPr>
+        <w:t>Призначення:</w:t>
+      </w:r>
+      <w:r>
+        <w:rPr>
+          <w:rFonts w:ascii="Arial" w:hAnsi="Arial" w:cs="Arial"/>
+          <w:sz w:val="24"/>
+          <w:szCs w:val="24"/>
+          <w:lang w:val="uk-UA"/>
+        </w:rPr>
+        <w:t xml:space="preserve"> Генерація випадкових даних із сенсорів </w:t>
+      </w:r>
+      <w:proofErr w:type="spellStart"/>
+      <w:r>
+        <w:rPr>
+          <w:rFonts w:ascii="Arial" w:hAnsi="Arial" w:cs="Arial"/>
+          <w:sz w:val="24"/>
+          <w:szCs w:val="24"/>
+          <w:lang w:val="uk-UA"/>
+        </w:rPr>
+        <w:t>IoT</w:t>
+      </w:r>
+      <w:proofErr w:type="spellEnd"/>
+      <w:r>
+        <w:rPr>
+          <w:rFonts w:ascii="Arial" w:hAnsi="Arial" w:cs="Arial"/>
+          <w:sz w:val="24"/>
+          <w:szCs w:val="24"/>
+          <w:lang w:val="uk-UA"/>
+        </w:rPr>
+        <w:t xml:space="preserve"> і відправлення їх у </w:t>
+      </w:r>
+      <w:proofErr w:type="spellStart"/>
+      <w:r>
+        <w:rPr>
+          <w:rFonts w:ascii="Arial" w:hAnsi="Arial" w:cs="Arial"/>
+          <w:sz w:val="24"/>
+          <w:szCs w:val="24"/>
+          <w:lang w:val="uk-UA"/>
+        </w:rPr>
+        <w:t>Kafka-топік</w:t>
+      </w:r>
+      <w:proofErr w:type="spellEnd"/>
+      <w:r>
+        <w:rPr>
+          <w:rFonts w:ascii="Arial" w:hAnsi="Arial" w:cs="Arial"/>
+          <w:sz w:val="24"/>
+          <w:szCs w:val="24"/>
+          <w:lang w:val="uk-UA"/>
+        </w:rPr>
+        <w:t xml:space="preserve"> </w:t>
+      </w:r>
+      <w:proofErr w:type="spellStart"/>
+      <w:r>
+        <w:rPr>
+          <w:rFonts w:ascii="Arial" w:hAnsi="Arial" w:cs="Arial"/>
+          <w:sz w:val="24"/>
+          <w:szCs w:val="24"/>
+          <w:lang w:val="uk-UA"/>
+        </w:rPr>
+        <w:t>iot_sensors_data</w:t>
+      </w:r>
+      <w:proofErr w:type="spellEnd"/>
+      <w:r>
+        <w:rPr>
+          <w:rFonts w:ascii="Arial" w:hAnsi="Arial" w:cs="Arial"/>
+          <w:sz w:val="24"/>
+          <w:szCs w:val="24"/>
+          <w:lang w:val="uk-UA"/>
+        </w:rPr>
+        <w:t>.</w:t>
+      </w:r>
+    </w:p>
+    <w:p>
+      <w:pPr>
+        <w:numPr>
+          <w:ilvl w:val="0"/>
+          <w:numId w:val="3"/>
+        </w:numPr>
+        <w:spacing w:after="100" w:afterAutospacing="1"/>
+        <w:jc w:val="both"/>
+        <w:rPr>
+          <w:rFonts w:ascii="Arial" w:hAnsi="Arial" w:cs="Arial"/>
+          <w:sz w:val="24"/>
+          <w:szCs w:val="24"/>
+          <w:lang w:val="uk-UA"/>
+        </w:rPr>
+      </w:pPr>
+      <w:r>
+        <w:rPr>
+          <w:rFonts w:ascii="Arial" w:hAnsi="Arial" w:cs="Arial"/>
+          <w:b/>
+          <w:bCs/>
+          <w:sz w:val="24"/>
+          <w:szCs w:val="24"/>
+          <w:lang w:val="uk-UA"/>
+        </w:rPr>
+        <w:t>Основні етапи:</w:t>
+      </w:r>
+    </w:p>
+    <w:p>
+      <w:pPr>
+        <w:numPr>
+          <w:ilvl w:val="1"/>
+          <w:numId w:val="3"/>
+        </w:numPr>
+        <w:spacing w:after="100" w:afterAutospacing="1"/>
+        <w:jc w:val="both"/>
+        <w:rPr>
+          <w:rFonts w:ascii="Arial" w:hAnsi="Arial" w:cs="Arial"/>
+          <w:sz w:val="24"/>
+          <w:szCs w:val="24"/>
+          <w:lang w:val="uk-UA"/>
+        </w:rPr>
+      </w:pPr>
+      <w:r>
+        <w:rPr>
+          <w:rFonts w:ascii="Arial" w:hAnsi="Arial" w:cs="Arial"/>
+          <w:sz w:val="24"/>
+          <w:szCs w:val="24"/>
+          <w:lang w:val="uk-UA"/>
+        </w:rPr>
+        <w:t xml:space="preserve">Створення </w:t>
+      </w:r>
+      <w:proofErr w:type="spellStart"/>
+      <w:r>
+        <w:rPr>
+          <w:rFonts w:ascii="Arial" w:hAnsi="Arial" w:cs="Arial"/>
+          <w:sz w:val="24"/>
+          <w:szCs w:val="24"/>
+          <w:lang w:val="uk-UA"/>
+        </w:rPr>
+        <w:t>Kafka</w:t>
+      </w:r>
+      <w:proofErr w:type="spellEnd"/>
+      <w:r>
+        <w:rPr>
+          <w:rFonts w:ascii="Arial" w:hAnsi="Arial" w:cs="Arial"/>
+          <w:sz w:val="24"/>
+          <w:szCs w:val="24"/>
+          <w:lang w:val="uk-UA"/>
+        </w:rPr>
+        <w:t xml:space="preserve"> </w:t>
+      </w:r>
+      <w:proofErr w:type="spellStart"/>
+      <w:r>
+        <w:rPr>
+          <w:rFonts w:ascii="Arial" w:hAnsi="Arial" w:cs="Arial"/>
+          <w:sz w:val="24"/>
+          <w:szCs w:val="24"/>
+          <w:lang w:val="uk-UA"/>
+        </w:rPr>
+        <w:t>Producer</w:t>
+      </w:r>
+      <w:proofErr w:type="spellEnd"/>
+      <w:r>
+        <w:rPr>
+          <w:rFonts w:ascii="Arial" w:hAnsi="Arial" w:cs="Arial"/>
+          <w:sz w:val="24"/>
+          <w:szCs w:val="24"/>
+          <w:lang w:val="uk-UA"/>
+        </w:rPr>
+        <w:t xml:space="preserve"> із конфігурацією для авторизації.</w:t>
+      </w:r>
+    </w:p>
+    <w:p>
+      <w:pPr>
+        <w:numPr>
+          <w:ilvl w:val="1"/>
+          <w:numId w:val="3"/>
+        </w:numPr>
+        <w:spacing w:after="100" w:afterAutospacing="1"/>
+        <w:jc w:val="both"/>
+        <w:rPr>
+          <w:rFonts w:ascii="Arial" w:hAnsi="Arial" w:cs="Arial"/>
+          <w:sz w:val="24"/>
+          <w:szCs w:val="24"/>
+          <w:lang w:val="uk-UA"/>
+        </w:rPr>
+      </w:pPr>
+      <w:r>
+        <w:rPr>
+          <w:rFonts w:ascii="Arial" w:hAnsi="Arial" w:cs="Arial"/>
+          <w:sz w:val="24"/>
+          <w:szCs w:val="24"/>
+          <w:lang w:val="uk-UA"/>
+        </w:rPr>
+        <w:lastRenderedPageBreak/>
+        <w:t>Генерація випадкових даних сенсорів (</w:t>
+      </w:r>
+      <w:proofErr w:type="spellStart"/>
+      <w:r>
+        <w:rPr>
+          <w:rFonts w:ascii="Arial" w:hAnsi="Arial" w:cs="Arial"/>
+          <w:sz w:val="24"/>
+          <w:szCs w:val="24"/>
+          <w:lang w:val="uk-UA"/>
+        </w:rPr>
+        <w:t>id</w:t>
+      </w:r>
+      <w:proofErr w:type="spellEnd"/>
+      <w:r>
+        <w:rPr>
+          <w:rFonts w:ascii="Arial" w:hAnsi="Arial" w:cs="Arial"/>
+          <w:sz w:val="24"/>
+          <w:szCs w:val="24"/>
+          <w:lang w:val="uk-UA"/>
+        </w:rPr>
+        <w:t xml:space="preserve">, </w:t>
+      </w:r>
+      <w:proofErr w:type="spellStart"/>
+      <w:r>
+        <w:rPr>
+          <w:rFonts w:ascii="Arial" w:hAnsi="Arial" w:cs="Arial"/>
+          <w:sz w:val="24"/>
+          <w:szCs w:val="24"/>
+          <w:lang w:val="uk-UA"/>
+        </w:rPr>
+        <w:t>temperature</w:t>
+      </w:r>
+      <w:proofErr w:type="spellEnd"/>
+      <w:r>
+        <w:rPr>
+          <w:rFonts w:ascii="Arial" w:hAnsi="Arial" w:cs="Arial"/>
+          <w:sz w:val="24"/>
+          <w:szCs w:val="24"/>
+          <w:lang w:val="uk-UA"/>
+        </w:rPr>
+        <w:t xml:space="preserve">, </w:t>
+      </w:r>
+      <w:proofErr w:type="spellStart"/>
+      <w:r>
+        <w:rPr>
+          <w:rFonts w:ascii="Arial" w:hAnsi="Arial" w:cs="Arial"/>
+          <w:sz w:val="24"/>
+          <w:szCs w:val="24"/>
+          <w:lang w:val="uk-UA"/>
+        </w:rPr>
+        <w:t>humidity</w:t>
+      </w:r>
+      <w:proofErr w:type="spellEnd"/>
+      <w:r>
+        <w:rPr>
+          <w:rFonts w:ascii="Arial" w:hAnsi="Arial" w:cs="Arial"/>
+          <w:sz w:val="24"/>
+          <w:szCs w:val="24"/>
+          <w:lang w:val="uk-UA"/>
+        </w:rPr>
+        <w:t xml:space="preserve">, </w:t>
+      </w:r>
+      <w:proofErr w:type="spellStart"/>
+      <w:r>
+        <w:rPr>
+          <w:rFonts w:ascii="Arial" w:hAnsi="Arial" w:cs="Arial"/>
+          <w:sz w:val="24"/>
+          <w:szCs w:val="24"/>
+          <w:lang w:val="uk-UA"/>
+        </w:rPr>
+        <w:t>timestamp</w:t>
+      </w:r>
+      <w:proofErr w:type="spellEnd"/>
+      <w:r>
+        <w:rPr>
+          <w:rFonts w:ascii="Arial" w:hAnsi="Arial" w:cs="Arial"/>
+          <w:sz w:val="24"/>
+          <w:szCs w:val="24"/>
+          <w:lang w:val="uk-UA"/>
+        </w:rPr>
+        <w:t>) кожну секунду.</w:t>
+      </w:r>
+    </w:p>
+    <w:p>
+      <w:pPr>
+        <w:numPr>
+          <w:ilvl w:val="1"/>
+          <w:numId w:val="3"/>
+        </w:numPr>
+        <w:spacing w:after="100" w:afterAutospacing="1"/>
+        <w:jc w:val="both"/>
+        <w:rPr>
+          <w:rFonts w:ascii="Arial" w:hAnsi="Arial" w:cs="Arial"/>
+          <w:sz w:val="24"/>
+          <w:szCs w:val="24"/>
+          <w:lang w:val="uk-UA"/>
+        </w:rPr>
+      </w:pPr>
+      <w:r>
+        <w:rPr>
+          <w:rFonts w:ascii="Arial" w:hAnsi="Arial" w:cs="Arial"/>
+          <w:sz w:val="24"/>
+          <w:szCs w:val="24"/>
+          <w:lang w:val="uk-UA"/>
+        </w:rPr>
+        <w:t xml:space="preserve">Відправлення даних у JSON-форматі до топіка </w:t>
+      </w:r>
+      <w:proofErr w:type="spellStart"/>
+      <w:r>
+        <w:rPr>
+          <w:rFonts w:ascii="Arial" w:hAnsi="Arial" w:cs="Arial"/>
+          <w:sz w:val="24"/>
+          <w:szCs w:val="24"/>
+          <w:lang w:val="uk-UA"/>
+        </w:rPr>
+        <w:t>iot_sensors_data</w:t>
+      </w:r>
+      <w:proofErr w:type="spellEnd"/>
+      <w:r>
+        <w:rPr>
+          <w:rFonts w:ascii="Arial" w:hAnsi="Arial" w:cs="Arial"/>
+          <w:sz w:val="24"/>
+          <w:szCs w:val="24"/>
+          <w:lang w:val="uk-UA"/>
+        </w:rPr>
+        <w:t>.</w:t>
+      </w:r>
+    </w:p>
+    <w:p>
+      <w:pPr>
+        <w:numPr>
+          <w:ilvl w:val="1"/>
+          <w:numId w:val="3"/>
+        </w:numPr>
+        <w:spacing w:after="100" w:afterAutospacing="1"/>
+        <w:jc w:val="both"/>
+        <w:rPr>
+          <w:rFonts w:ascii="Arial" w:hAnsi="Arial" w:cs="Arial"/>
+          <w:sz w:val="24"/>
+          <w:szCs w:val="24"/>
+          <w:lang w:val="uk-UA"/>
+        </w:rPr>
+      </w:pPr>
+      <w:proofErr w:type="spellStart"/>
+      <w:r>
+        <w:rPr>
+          <w:rFonts w:ascii="Arial" w:hAnsi="Arial" w:cs="Arial"/>
+          <w:sz w:val="24"/>
+          <w:szCs w:val="24"/>
+          <w:lang w:val="uk-UA"/>
+        </w:rPr>
+        <w:t>Логування</w:t>
+      </w:r>
+      <w:proofErr w:type="spellEnd"/>
+      <w:r>
+        <w:rPr>
+          <w:rFonts w:ascii="Arial" w:hAnsi="Arial" w:cs="Arial"/>
+          <w:sz w:val="24"/>
+          <w:szCs w:val="24"/>
+          <w:lang w:val="uk-UA"/>
+        </w:rPr>
+        <w:t xml:space="preserve"> успішно відправлених повідомлень (зеленим кольором для видимості).</w:t>
+      </w:r>
+    </w:p>
+    <w:p>
+      <w:pPr>
+        <w:numPr>
+          <w:ilvl w:val="1"/>
+          <w:numId w:val="3"/>
+        </w:numPr>
+        <w:spacing w:after="100" w:afterAutospacing="1"/>
+        <w:jc w:val="both"/>
+        <w:rPr>
+          <w:rFonts w:ascii="Arial" w:hAnsi="Arial" w:cs="Arial"/>
+          <w:sz w:val="24"/>
+          <w:szCs w:val="24"/>
+          <w:lang w:val="uk-UA"/>
+        </w:rPr>
+      </w:pPr>
+      <w:r>
+        <w:rPr>
+          <w:rFonts w:ascii="Arial" w:hAnsi="Arial" w:cs="Arial"/>
+          <w:sz w:val="24"/>
+          <w:szCs w:val="24"/>
+          <w:lang w:val="uk-UA"/>
+        </w:rPr>
+        <w:t>Обробка переривань користувача та закриття продюсера.</w:t>
+      </w:r>
+    </w:p>
+    <w:p>
+      <w:pPr>
+        <w:numPr>
+          <w:ilvl w:val="0"/>
+          <w:numId w:val="3"/>
+        </w:numPr>
+        <w:spacing w:after="100" w:afterAutospacing="1"/>
+        <w:jc w:val="both"/>
+        <w:rPr>
+          <w:rFonts w:ascii="Arial" w:hAnsi="Arial" w:cs="Arial"/>
+          <w:sz w:val="24"/>
+          <w:szCs w:val="24"/>
+          <w:lang w:val="uk-UA"/>
+        </w:rPr>
+      </w:pPr>
+      <w:r>
+        <w:rPr>
+          <w:rFonts w:ascii="Arial" w:hAnsi="Arial" w:cs="Arial"/>
+          <w:b/>
+          <w:bCs/>
+          <w:sz w:val="24"/>
+          <w:szCs w:val="24"/>
+          <w:lang w:val="uk-UA"/>
+        </w:rPr>
+        <w:t>Скріншот (producer_messages_2.jpg):</w:t>
+      </w:r>
+    </w:p>
+    <w:p>
+      <w:pPr>
+        <w:pStyle w:val="ListParagraph"/>
+        <w:numPr>
+          <w:ilvl w:val="1"/>
+          <w:numId w:val="3"/>
+        </w:numPr>
+        <w:spacing w:after="100" w:afterAutospacing="1"/>
+        <w:jc w:val="both"/>
+        <w:rPr>
+          <w:rFonts w:ascii="Arial" w:hAnsi="Arial" w:cs="Arial"/>
+          <w:sz w:val="24"/>
+          <w:szCs w:val="24"/>
+          <w:lang w:val="uk-UA"/>
+        </w:rPr>
+      </w:pPr>
+      <w:r>
+        <w:rPr>
+          <w:rFonts w:ascii="Arial" w:hAnsi="Arial" w:cs="Arial"/>
+          <w:sz w:val="24"/>
+          <w:szCs w:val="24"/>
+          <w:lang w:val="uk-UA"/>
+        </w:rPr>
+        <w:t xml:space="preserve">Показано згенеровані та відправлені дані сенсорів у </w:t>
+      </w:r>
+      <w:proofErr w:type="spellStart"/>
+      <w:r>
+        <w:rPr>
+          <w:rFonts w:ascii="Arial" w:hAnsi="Arial" w:cs="Arial"/>
+          <w:sz w:val="24"/>
+          <w:szCs w:val="24"/>
+          <w:lang w:val="uk-UA"/>
+        </w:rPr>
+        <w:t>топік</w:t>
+      </w:r>
+      <w:proofErr w:type="spellEnd"/>
+      <w:r>
+        <w:rPr>
+          <w:rFonts w:ascii="Arial" w:hAnsi="Arial" w:cs="Arial"/>
+          <w:sz w:val="24"/>
+          <w:szCs w:val="24"/>
+          <w:lang w:val="uk-UA"/>
+        </w:rPr>
+        <w:t xml:space="preserve"> </w:t>
+      </w:r>
+      <w:proofErr w:type="spellStart"/>
+      <w:r>
+        <w:rPr>
+          <w:rFonts w:ascii="Arial" w:hAnsi="Arial" w:cs="Arial"/>
+          <w:sz w:val="24"/>
+          <w:szCs w:val="24"/>
+          <w:lang w:val="uk-UA"/>
+        </w:rPr>
+        <w:t>iot_sensors_data</w:t>
+      </w:r>
+      <w:proofErr w:type="spellEnd"/>
+    </w:p>
+    <w:p>
+      <w:pPr>
+        <w:spacing w:after="100" w:afterAutospacing="1"/>
+        <w:ind w:left="-360"/>
+        <w:jc w:val="both"/>
+        <w:rPr>
+          <w:rFonts w:ascii="Arial" w:hAnsi="Arial" w:cs="Arial"/>
+          <w:sz w:val="24"/>
+          <w:szCs w:val="24"/>
+          <w:lang w:val="uk-UA"/>
+        </w:rPr>
+      </w:pPr>
+      <w:r>
+        <w:rPr>
+          <w:rFonts w:ascii="Arial" w:hAnsi="Arial" w:cs="Arial"/>
+          <w:noProof/>
+          <w:sz w:val="24"/>
+          <w:szCs w:val="24"/>
+          <w:lang w:val="uk-UA"/>
+        </w:rPr>
+        <w:drawing>
+          <wp:inline distT="0" distB="0" distL="0" distR="0" wp14:anchorId="5FE1E5B4" wp14:editId="19C3E600">
+            <wp:extent cx="6691313" cy="3412856"/>
+            <wp:effectExtent l="0" t="0" r="0" b="0"/>
+            <wp:docPr id="906653956" name="Picture 2" descr="A screenshot of a computer program&#10;&#10;Description automatically generated"/>
+            <wp:cNvGraphicFramePr>
+              <a:graphicFrameLocks xmlns:a="http://schemas.openxmlformats.org/drawingml/2006/main" noChangeAspect="1"/>
+            </wp:cNvGraphicFramePr>
+            <a:graphic xmlns:a="http://schemas.openxmlformats.org/drawingml/2006/main">
+              <a:graphicData uri="http://schemas.openxmlformats.org/drawingml/2006/picture">
+                <pic:pic xmlns:pic="http://schemas.openxmlformats.org/drawingml/2006/picture">
+                  <pic:nvPicPr>
+                    <pic:cNvPr id="906653956" name="Picture 2" descr="A screenshot of a computer program&#10;&#10;Description automatically generated"/>
+                    <pic:cNvPicPr/>
+                  </pic:nvPicPr>
+                  <pic:blipFill>
+                    <a:blip r:embed="rId6" cstate="print">
+                      <a:extLst>
+                        <a:ext uri="{28A0092B-C50C-407E-A947-70E740481C1C}">
+                          <a14:useLocalDpi xmlns:a14="http://schemas.microsoft.com/office/drawing/2010/main" val="0"/>
+                        </a:ext>
+                      </a:extLst>
+                    </a:blip>
+                    <a:stretch>
+                      <a:fillRect/>
+                    </a:stretch>
+                  </pic:blipFill>
+                  <pic:spPr>
+                    <a:xfrm>
+                      <a:off x="0" y="0"/>
+                      <a:ext cx="6709859" cy="3422315"/>
+                    </a:xfrm>
+                    <a:prstGeom prst="rect">
+                      <a:avLst/>
+                    </a:prstGeom>
+                  </pic:spPr>
+                </pic:pic>
+              </a:graphicData>
+            </a:graphic>
+          </wp:inline>
+        </w:drawing>
+      </w:r>
+    </w:p>
+    <w:p>
+      <w:pPr>
+        <w:spacing w:after="100" w:afterAutospacing="1"/>
+        <w:ind w:left="-360"/>
+        <w:jc w:val="both"/>
+        <w:rPr>
+          <w:rFonts w:ascii="Arial" w:hAnsi="Arial" w:cs="Arial"/>
+          <w:b/>
+          <w:bCs/>
+          <w:sz w:val="24"/>
+          <w:szCs w:val="24"/>
+        </w:rPr>
+      </w:pPr>
+      <w:r>
+        <w:rPr>
+          <w:rFonts w:ascii="Arial" w:hAnsi="Arial" w:cs="Arial"/>
+          <w:b/>
+          <w:bCs/>
+          <w:sz w:val="24"/>
+          <w:szCs w:val="24"/>
+        </w:rPr>
+        <w:t>3. 3_spark_kafka.py</w:t>
+      </w:r>
+    </w:p>
+    <w:p>
+      <w:pPr>
+        <w:numPr>
+          <w:ilvl w:val="0"/>
+          <w:numId w:val="5"/>
+        </w:numPr>
+        <w:spacing w:after="100" w:afterAutospacing="1"/>
+        <w:jc w:val="both"/>
+        <w:rPr>
+          <w:rFonts w:ascii="Arial" w:hAnsi="Arial" w:cs="Arial"/>
+          <w:sz w:val="24"/>
+          <w:szCs w:val="24"/>
+        </w:rPr>
+      </w:pPr>
+      <w:proofErr w:type="spellStart"/>
+      <w:r>
+        <w:rPr>
+          <w:rFonts w:ascii="Arial" w:hAnsi="Arial" w:cs="Arial"/>
+          <w:b/>
+          <w:bCs/>
+          <w:sz w:val="24"/>
+          <w:szCs w:val="24"/>
+        </w:rPr>
+        <w:t>Призначення</w:t>
+      </w:r>
+      <w:proofErr w:type="spellEnd"/>
+      <w:r>
+        <w:rPr>
+          <w:rFonts w:ascii="Arial" w:hAnsi="Arial" w:cs="Arial"/>
+          <w:b/>
+          <w:bCs/>
+          <w:sz w:val="24"/>
+          <w:szCs w:val="24"/>
+        </w:rPr>
+        <w:t>:</w:t>
+      </w:r>
+      <w:r>
+        <w:rPr>
+          <w:rFonts w:ascii="Arial" w:hAnsi="Arial" w:cs="Arial"/>
+          <w:sz w:val="24"/>
+          <w:szCs w:val="24"/>
+        </w:rPr>
+        <w:t xml:space="preserve"> </w:t>
+      </w:r>
+      <w:proofErr w:type="spellStart"/>
+      <w:r>
+        <w:rPr>
+          <w:rFonts w:ascii="Arial" w:hAnsi="Arial" w:cs="Arial"/>
+          <w:sz w:val="24"/>
+          <w:szCs w:val="24"/>
+        </w:rPr>
+        <w:t>Споживання</w:t>
+      </w:r>
+      <w:proofErr w:type="spellEnd"/>
+      <w:r>
+        <w:rPr>
+          <w:rFonts w:ascii="Arial" w:hAnsi="Arial" w:cs="Arial"/>
+          <w:sz w:val="24"/>
+          <w:szCs w:val="24"/>
+        </w:rPr>
+        <w:t xml:space="preserve"> </w:t>
+      </w:r>
+      <w:proofErr w:type="spellStart"/>
+      <w:r>
+        <w:rPr>
+          <w:rFonts w:ascii="Arial" w:hAnsi="Arial" w:cs="Arial"/>
+          <w:sz w:val="24"/>
+          <w:szCs w:val="24"/>
+        </w:rPr>
+        <w:t>даних</w:t>
+      </w:r>
+      <w:proofErr w:type="spellEnd"/>
+      <w:r>
+        <w:rPr>
+          <w:rFonts w:ascii="Arial" w:hAnsi="Arial" w:cs="Arial"/>
+          <w:sz w:val="24"/>
+          <w:szCs w:val="24"/>
+        </w:rPr>
+        <w:t xml:space="preserve"> </w:t>
+      </w:r>
+      <w:proofErr w:type="spellStart"/>
+      <w:r>
+        <w:rPr>
+          <w:rFonts w:ascii="Arial" w:hAnsi="Arial" w:cs="Arial"/>
+          <w:sz w:val="24"/>
+          <w:szCs w:val="24"/>
+        </w:rPr>
+        <w:t>сенсорів</w:t>
+      </w:r>
+      <w:proofErr w:type="spellEnd"/>
+      <w:r>
+        <w:rPr>
+          <w:rFonts w:ascii="Arial" w:hAnsi="Arial" w:cs="Arial"/>
+          <w:sz w:val="24"/>
+          <w:szCs w:val="24"/>
+        </w:rPr>
+        <w:t xml:space="preserve"> </w:t>
+      </w:r>
+      <w:proofErr w:type="spellStart"/>
+      <w:r>
+        <w:rPr>
+          <w:rFonts w:ascii="Arial" w:hAnsi="Arial" w:cs="Arial"/>
+          <w:sz w:val="24"/>
+          <w:szCs w:val="24"/>
+        </w:rPr>
+        <w:t>із</w:t>
+      </w:r>
+      <w:proofErr w:type="spellEnd"/>
+      <w:r>
+        <w:rPr>
+          <w:rFonts w:ascii="Arial" w:hAnsi="Arial" w:cs="Arial"/>
+          <w:sz w:val="24"/>
+          <w:szCs w:val="24"/>
+        </w:rPr>
+        <w:t xml:space="preserve"> Kafka, </w:t>
+      </w:r>
+      <w:proofErr w:type="spellStart"/>
+      <w:r>
+        <w:rPr>
+          <w:rFonts w:ascii="Arial" w:hAnsi="Arial" w:cs="Arial"/>
+          <w:sz w:val="24"/>
+          <w:szCs w:val="24"/>
+        </w:rPr>
+        <w:t>їх</w:t>
+      </w:r>
+      <w:proofErr w:type="spellEnd"/>
+      <w:r>
+        <w:rPr>
+          <w:rFonts w:ascii="Arial" w:hAnsi="Arial" w:cs="Arial"/>
+          <w:sz w:val="24"/>
+          <w:szCs w:val="24"/>
+        </w:rPr>
+        <w:t xml:space="preserve"> </w:t>
+      </w:r>
+      <w:proofErr w:type="spellStart"/>
+      <w:r>
+        <w:rPr>
+          <w:rFonts w:ascii="Arial" w:hAnsi="Arial" w:cs="Arial"/>
+          <w:sz w:val="24"/>
+          <w:szCs w:val="24"/>
+        </w:rPr>
+        <w:t>агрегація</w:t>
+      </w:r>
+      <w:proofErr w:type="spellEnd"/>
+      <w:r>
+        <w:rPr>
+          <w:rFonts w:ascii="Arial" w:hAnsi="Arial" w:cs="Arial"/>
+          <w:sz w:val="24"/>
+          <w:szCs w:val="24"/>
+        </w:rPr>
+        <w:t xml:space="preserve">, </w:t>
+      </w:r>
+      <w:proofErr w:type="spellStart"/>
+      <w:r>
+        <w:rPr>
+          <w:rFonts w:ascii="Arial" w:hAnsi="Arial" w:cs="Arial"/>
+          <w:sz w:val="24"/>
+          <w:szCs w:val="24"/>
+        </w:rPr>
+        <w:t>перевірка</w:t>
+      </w:r>
+      <w:proofErr w:type="spellEnd"/>
+      <w:r>
+        <w:rPr>
+          <w:rFonts w:ascii="Arial" w:hAnsi="Arial" w:cs="Arial"/>
+          <w:sz w:val="24"/>
+          <w:szCs w:val="24"/>
+        </w:rPr>
+        <w:t xml:space="preserve"> </w:t>
+      </w:r>
+      <w:proofErr w:type="spellStart"/>
+      <w:r>
+        <w:rPr>
+          <w:rFonts w:ascii="Arial" w:hAnsi="Arial" w:cs="Arial"/>
+          <w:sz w:val="24"/>
+          <w:szCs w:val="24"/>
+        </w:rPr>
+        <w:t>умов</w:t>
+      </w:r>
+      <w:proofErr w:type="spellEnd"/>
+      <w:r>
+        <w:rPr>
+          <w:rFonts w:ascii="Arial" w:hAnsi="Arial" w:cs="Arial"/>
+          <w:sz w:val="24"/>
+          <w:szCs w:val="24"/>
+        </w:rPr>
+        <w:t xml:space="preserve"> </w:t>
+      </w:r>
+      <w:proofErr w:type="spellStart"/>
+      <w:r>
+        <w:rPr>
+          <w:rFonts w:ascii="Arial" w:hAnsi="Arial" w:cs="Arial"/>
+          <w:sz w:val="24"/>
+          <w:szCs w:val="24"/>
+        </w:rPr>
+        <w:t>алертів</w:t>
+      </w:r>
+      <w:proofErr w:type="spellEnd"/>
+      <w:r>
+        <w:rPr>
+          <w:rFonts w:ascii="Arial" w:hAnsi="Arial" w:cs="Arial"/>
+          <w:sz w:val="24"/>
+          <w:szCs w:val="24"/>
+        </w:rPr>
+        <w:t xml:space="preserve"> </w:t>
+      </w:r>
+      <w:proofErr w:type="spellStart"/>
+      <w:r>
+        <w:rPr>
+          <w:rFonts w:ascii="Arial" w:hAnsi="Arial" w:cs="Arial"/>
+          <w:sz w:val="24"/>
+          <w:szCs w:val="24"/>
+        </w:rPr>
+        <w:t>та</w:t>
+      </w:r>
+      <w:proofErr w:type="spellEnd"/>
+      <w:r>
+        <w:rPr>
+          <w:rFonts w:ascii="Arial" w:hAnsi="Arial" w:cs="Arial"/>
+          <w:sz w:val="24"/>
+          <w:szCs w:val="24"/>
+        </w:rPr>
+        <w:t xml:space="preserve"> </w:t>
+      </w:r>
+      <w:proofErr w:type="spellStart"/>
+      <w:r>
+        <w:rPr>
+          <w:rFonts w:ascii="Arial" w:hAnsi="Arial" w:cs="Arial"/>
+          <w:sz w:val="24"/>
+          <w:szCs w:val="24"/>
+        </w:rPr>
+        <w:t>відправка</w:t>
+      </w:r>
+      <w:proofErr w:type="spellEnd"/>
+      <w:r>
+        <w:rPr>
+          <w:rFonts w:ascii="Arial" w:hAnsi="Arial" w:cs="Arial"/>
+          <w:sz w:val="24"/>
+          <w:szCs w:val="24"/>
+        </w:rPr>
+        <w:t xml:space="preserve"> </w:t>
+      </w:r>
+      <w:proofErr w:type="spellStart"/>
+      <w:r>
+        <w:rPr>
+          <w:rFonts w:ascii="Arial" w:hAnsi="Arial" w:cs="Arial"/>
+          <w:sz w:val="24"/>
+          <w:szCs w:val="24"/>
+        </w:rPr>
+        <w:t>алертів</w:t>
+      </w:r>
+      <w:proofErr w:type="spellEnd"/>
+      <w:r>
+        <w:rPr>
+          <w:rFonts w:ascii="Arial" w:hAnsi="Arial" w:cs="Arial"/>
+          <w:sz w:val="24"/>
+          <w:szCs w:val="24"/>
+        </w:rPr>
+        <w:t xml:space="preserve"> у Kafka-</w:t>
+      </w:r>
+      <w:proofErr w:type="spellStart"/>
+      <w:r>
+        <w:rPr>
+          <w:rFonts w:ascii="Arial" w:hAnsi="Arial" w:cs="Arial"/>
+          <w:sz w:val="24"/>
+          <w:szCs w:val="24"/>
+        </w:rPr>
+        <w:t>топік</w:t>
+      </w:r>
+      <w:proofErr w:type="spellEnd"/>
+      <w:r>
+        <w:rPr>
+          <w:rFonts w:ascii="Arial" w:hAnsi="Arial" w:cs="Arial"/>
+          <w:sz w:val="24"/>
+          <w:szCs w:val="24"/>
+        </w:rPr>
+        <w:t xml:space="preserve"> </w:t>
+      </w:r>
+      <w:proofErr w:type="spellStart"/>
+      <w:r>
+        <w:rPr>
+          <w:rFonts w:ascii="Arial" w:hAnsi="Arial" w:cs="Arial"/>
+          <w:sz w:val="24"/>
+          <w:szCs w:val="24"/>
+        </w:rPr>
+        <w:t>iot_alerts</w:t>
+      </w:r>
+      <w:proofErr w:type="spellEnd"/>
+      <w:r>
+        <w:rPr>
+          <w:rFonts w:ascii="Arial" w:hAnsi="Arial" w:cs="Arial"/>
+          <w:sz w:val="24"/>
+          <w:szCs w:val="24"/>
+        </w:rPr>
+        <w:t>.</w:t>
+      </w:r>
+    </w:p>
+    <w:p>
+      <w:pPr>
+        <w:numPr>
+          <w:ilvl w:val="0"/>
+          <w:numId w:val="5"/>
+        </w:numPr>
+        <w:spacing w:after="100" w:afterAutospacing="1"/>
+        <w:jc w:val="both"/>
+        <w:rPr>
+          <w:rFonts w:ascii="Arial" w:hAnsi="Arial" w:cs="Arial"/>
+          <w:sz w:val="24"/>
+          <w:szCs w:val="24"/>
+        </w:rPr>
+      </w:pPr>
+      <w:proofErr w:type="spellStart"/>
+      <w:r>
+        <w:rPr>
+          <w:rFonts w:ascii="Arial" w:hAnsi="Arial" w:cs="Arial"/>
+          <w:b/>
+          <w:bCs/>
+          <w:sz w:val="24"/>
+          <w:szCs w:val="24"/>
+        </w:rPr>
+        <w:t>Основні</w:t>
+      </w:r>
+      <w:proofErr w:type="spellEnd"/>
+      <w:r>
+        <w:rPr>
+          <w:rFonts w:ascii="Arial" w:hAnsi="Arial" w:cs="Arial"/>
+          <w:b/>
+          <w:bCs/>
+          <w:sz w:val="24"/>
+          <w:szCs w:val="24"/>
+        </w:rPr>
+        <w:t xml:space="preserve"> </w:t>
+      </w:r>
+      <w:proofErr w:type="spellStart"/>
+      <w:r>
+        <w:rPr>
+          <w:rFonts w:ascii="Arial" w:hAnsi="Arial" w:cs="Arial"/>
+          <w:b/>
+          <w:bCs/>
+          <w:sz w:val="24"/>
+          <w:szCs w:val="24"/>
+        </w:rPr>
+        <w:t>етапи</w:t>
+      </w:r>
+      <w:proofErr w:type="spellEnd"/>
+      <w:r>
+        <w:rPr>
+          <w:rFonts w:ascii="Arial" w:hAnsi="Arial" w:cs="Arial"/>
+          <w:b/>
+          <w:bCs/>
+          <w:sz w:val="24"/>
+          <w:szCs w:val="24"/>
+        </w:rPr>
+        <w:t>:</w:t>
+      </w:r>
+    </w:p>
+    <w:p>
+      <w:pPr>
+        <w:numPr>
+          <w:ilvl w:val="1"/>
+          <w:numId w:val="5"/>
+        </w:numPr>
+        <w:spacing w:after="100" w:afterAutospacing="1"/>
+        <w:jc w:val="both"/>
+        <w:rPr>
+          <w:rFonts w:ascii="Arial" w:hAnsi="Arial" w:cs="Arial"/>
+          <w:sz w:val="24"/>
+          <w:szCs w:val="24"/>
+        </w:rPr>
+      </w:pPr>
+      <w:proofErr w:type="spellStart"/>
+      <w:r>
+        <w:rPr>
+          <w:rFonts w:ascii="Arial" w:hAnsi="Arial" w:cs="Arial"/>
+          <w:sz w:val="24"/>
+          <w:szCs w:val="24"/>
+        </w:rPr>
+        <w:t>Зчитування</w:t>
+      </w:r>
+      <w:proofErr w:type="spellEnd"/>
+      <w:r>
+        <w:rPr>
+          <w:rFonts w:ascii="Arial" w:hAnsi="Arial" w:cs="Arial"/>
+          <w:sz w:val="24"/>
+          <w:szCs w:val="24"/>
+        </w:rPr>
+        <w:t xml:space="preserve"> </w:t>
+      </w:r>
+      <w:proofErr w:type="spellStart"/>
+      <w:r>
+        <w:rPr>
+          <w:rFonts w:ascii="Arial" w:hAnsi="Arial" w:cs="Arial"/>
+          <w:sz w:val="24"/>
+          <w:szCs w:val="24"/>
+        </w:rPr>
+        <w:t>даних</w:t>
+      </w:r>
+      <w:proofErr w:type="spellEnd"/>
+      <w:r>
+        <w:rPr>
+          <w:rFonts w:ascii="Arial" w:hAnsi="Arial" w:cs="Arial"/>
+          <w:sz w:val="24"/>
+          <w:szCs w:val="24"/>
+        </w:rPr>
+        <w:t xml:space="preserve"> </w:t>
+      </w:r>
+      <w:proofErr w:type="spellStart"/>
+      <w:r>
+        <w:rPr>
+          <w:rFonts w:ascii="Arial" w:hAnsi="Arial" w:cs="Arial"/>
+          <w:sz w:val="24"/>
+          <w:szCs w:val="24"/>
+        </w:rPr>
+        <w:t>із</w:t>
+      </w:r>
+      <w:proofErr w:type="spellEnd"/>
+      <w:r>
+        <w:rPr>
+          <w:rFonts w:ascii="Arial" w:hAnsi="Arial" w:cs="Arial"/>
+          <w:sz w:val="24"/>
+          <w:szCs w:val="24"/>
+        </w:rPr>
+        <w:t xml:space="preserve"> </w:t>
+      </w:r>
+      <w:proofErr w:type="spellStart"/>
+      <w:r>
+        <w:rPr>
+          <w:rFonts w:ascii="Arial" w:hAnsi="Arial" w:cs="Arial"/>
+          <w:sz w:val="24"/>
+          <w:szCs w:val="24"/>
+        </w:rPr>
+        <w:t>топіка</w:t>
+      </w:r>
+      <w:proofErr w:type="spellEnd"/>
+      <w:r>
+        <w:rPr>
+          <w:rFonts w:ascii="Arial" w:hAnsi="Arial" w:cs="Arial"/>
+          <w:sz w:val="24"/>
+          <w:szCs w:val="24"/>
+        </w:rPr>
+        <w:t xml:space="preserve"> </w:t>
+      </w:r>
+      <w:proofErr w:type="spellStart"/>
+      <w:r>
+        <w:rPr>
+          <w:rFonts w:ascii="Arial" w:hAnsi="Arial" w:cs="Arial"/>
+          <w:sz w:val="24"/>
+          <w:szCs w:val="24"/>
+        </w:rPr>
+        <w:t>iot_sensors_data</w:t>
+      </w:r>
+      <w:proofErr w:type="spellEnd"/>
+      <w:r>
+        <w:rPr>
+          <w:rFonts w:ascii="Arial" w:hAnsi="Arial" w:cs="Arial"/>
+          <w:sz w:val="24"/>
+          <w:szCs w:val="24"/>
+        </w:rPr>
+        <w:t>.</w:t>
+      </w:r>
+    </w:p>
+    <w:p>
+      <w:pPr>
+        <w:numPr>
+          <w:ilvl w:val="1"/>
+          <w:numId w:val="5"/>
+        </w:numPr>
+        <w:spacing w:after="100" w:afterAutospacing="1"/>
+        <w:jc w:val="both"/>
+        <w:rPr>
+          <w:rFonts w:ascii="Arial" w:hAnsi="Arial" w:cs="Arial"/>
+          <w:sz w:val="24"/>
+          <w:szCs w:val="24"/>
+        </w:rPr>
+      </w:pPr>
+      <w:proofErr w:type="spellStart"/>
+      <w:r>
+        <w:rPr>
+          <w:rFonts w:ascii="Arial" w:hAnsi="Arial" w:cs="Arial"/>
+          <w:sz w:val="24"/>
+          <w:szCs w:val="24"/>
+        </w:rPr>
+        <w:t>Парсинг</w:t>
+      </w:r>
+      <w:proofErr w:type="spellEnd"/>
+      <w:r>
+        <w:rPr>
+          <w:rFonts w:ascii="Arial" w:hAnsi="Arial" w:cs="Arial"/>
+          <w:sz w:val="24"/>
+          <w:szCs w:val="24"/>
+        </w:rPr>
+        <w:t xml:space="preserve"> і </w:t>
+      </w:r>
+      <w:proofErr w:type="spellStart"/>
+      <w:r>
+        <w:rPr>
+          <w:rFonts w:ascii="Arial" w:hAnsi="Arial" w:cs="Arial"/>
+          <w:sz w:val="24"/>
+          <w:szCs w:val="24"/>
+        </w:rPr>
+        <w:t>трансформація</w:t>
+      </w:r>
+      <w:proofErr w:type="spellEnd"/>
+      <w:r>
+        <w:rPr>
+          <w:rFonts w:ascii="Arial" w:hAnsi="Arial" w:cs="Arial"/>
+          <w:sz w:val="24"/>
+          <w:szCs w:val="24"/>
+        </w:rPr>
+        <w:t xml:space="preserve"> JSON-</w:t>
+      </w:r>
+      <w:proofErr w:type="spellStart"/>
+      <w:r>
+        <w:rPr>
+          <w:rFonts w:ascii="Arial" w:hAnsi="Arial" w:cs="Arial"/>
+          <w:sz w:val="24"/>
+          <w:szCs w:val="24"/>
+        </w:rPr>
+        <w:t>даних</w:t>
+      </w:r>
+      <w:proofErr w:type="spellEnd"/>
+      <w:r>
+        <w:rPr>
+          <w:rFonts w:ascii="Arial" w:hAnsi="Arial" w:cs="Arial"/>
+          <w:sz w:val="24"/>
+          <w:szCs w:val="24"/>
+        </w:rPr>
+        <w:t xml:space="preserve">, </w:t>
+      </w:r>
+      <w:proofErr w:type="spellStart"/>
+      <w:r>
+        <w:rPr>
+          <w:rFonts w:ascii="Arial" w:hAnsi="Arial" w:cs="Arial"/>
+          <w:sz w:val="24"/>
+          <w:szCs w:val="24"/>
+        </w:rPr>
+        <w:t>конвертація</w:t>
+      </w:r>
+      <w:proofErr w:type="spellEnd"/>
+      <w:r>
+        <w:rPr>
+          <w:rFonts w:ascii="Arial" w:hAnsi="Arial" w:cs="Arial"/>
+          <w:sz w:val="24"/>
+          <w:szCs w:val="24"/>
+        </w:rPr>
+        <w:t xml:space="preserve"> </w:t>
+      </w:r>
+      <w:proofErr w:type="spellStart"/>
+      <w:r>
+        <w:rPr>
+          <w:rFonts w:ascii="Arial" w:hAnsi="Arial" w:cs="Arial"/>
+          <w:sz w:val="24"/>
+          <w:szCs w:val="24"/>
+        </w:rPr>
+        <w:t>поля</w:t>
+      </w:r>
+      <w:proofErr w:type="spellEnd"/>
+      <w:r>
+        <w:rPr>
+          <w:rFonts w:ascii="Arial" w:hAnsi="Arial" w:cs="Arial"/>
+          <w:sz w:val="24"/>
+          <w:szCs w:val="24"/>
+        </w:rPr>
+        <w:t xml:space="preserve"> timestamp у </w:t>
+      </w:r>
+      <w:proofErr w:type="spellStart"/>
+      <w:r>
+        <w:rPr>
+          <w:rFonts w:ascii="Arial" w:hAnsi="Arial" w:cs="Arial"/>
+          <w:sz w:val="24"/>
+          <w:szCs w:val="24"/>
+        </w:rPr>
+        <w:t>тип</w:t>
+      </w:r>
+      <w:proofErr w:type="spellEnd"/>
+      <w:r>
+        <w:rPr>
+          <w:rFonts w:ascii="Arial" w:hAnsi="Arial" w:cs="Arial"/>
+          <w:sz w:val="24"/>
+          <w:szCs w:val="24"/>
+        </w:rPr>
+        <w:t xml:space="preserve"> Spark TIMESTAMP.</w:t>
+      </w:r>
+    </w:p>
+    <w:p>
+      <w:pPr>
+        <w:numPr>
+          <w:ilvl w:val="1"/>
+          <w:numId w:val="5"/>
+        </w:numPr>
+        <w:spacing w:after="100" w:afterAutospacing="1"/>
+        <w:jc w:val="both"/>
+        <w:rPr>
+          <w:rFonts w:ascii="Arial" w:hAnsi="Arial" w:cs="Arial"/>
+          <w:sz w:val="24"/>
+          <w:szCs w:val="24"/>
+          <w:lang w:val="ru-RU"/>
+        </w:rPr>
+      </w:pPr>
+      <w:proofErr w:type="spellStart"/>
+      <w:r>
+        <w:rPr>
+          <w:rFonts w:ascii="Arial" w:hAnsi="Arial" w:cs="Arial"/>
+          <w:sz w:val="24"/>
+          <w:szCs w:val="24"/>
+          <w:lang w:val="ru-RU"/>
+        </w:rPr>
+        <w:t>Агрегація</w:t>
+      </w:r>
+      <w:proofErr w:type="spellEnd"/>
+      <w:r>
+        <w:rPr>
+          <w:rFonts w:ascii="Arial" w:hAnsi="Arial" w:cs="Arial"/>
+          <w:sz w:val="24"/>
+          <w:szCs w:val="24"/>
+          <w:lang w:val="ru-RU"/>
+        </w:rPr>
+        <w:t xml:space="preserve"> </w:t>
+      </w:r>
+      <w:proofErr w:type="spellStart"/>
+      <w:r>
+        <w:rPr>
+          <w:rFonts w:ascii="Arial" w:hAnsi="Arial" w:cs="Arial"/>
+          <w:sz w:val="24"/>
+          <w:szCs w:val="24"/>
+          <w:lang w:val="ru-RU"/>
+        </w:rPr>
+        <w:t>даних</w:t>
+      </w:r>
+      <w:proofErr w:type="spellEnd"/>
+      <w:r>
+        <w:rPr>
+          <w:rFonts w:ascii="Arial" w:hAnsi="Arial" w:cs="Arial"/>
+          <w:sz w:val="24"/>
+          <w:szCs w:val="24"/>
+          <w:lang w:val="ru-RU"/>
+        </w:rPr>
+        <w:t xml:space="preserve"> </w:t>
+      </w:r>
+      <w:proofErr w:type="spellStart"/>
+      <w:r>
+        <w:rPr>
+          <w:rFonts w:ascii="Arial" w:hAnsi="Arial" w:cs="Arial"/>
+          <w:sz w:val="24"/>
+          <w:szCs w:val="24"/>
+          <w:lang w:val="ru-RU"/>
+        </w:rPr>
+        <w:t>із</w:t>
+      </w:r>
+      <w:proofErr w:type="spellEnd"/>
+      <w:r>
+        <w:rPr>
+          <w:rFonts w:ascii="Arial" w:hAnsi="Arial" w:cs="Arial"/>
+          <w:sz w:val="24"/>
+          <w:szCs w:val="24"/>
+          <w:lang w:val="ru-RU"/>
+        </w:rPr>
+        <w:t xml:space="preserve"> </w:t>
+      </w:r>
+      <w:proofErr w:type="spellStart"/>
+      <w:r>
+        <w:rPr>
+          <w:rFonts w:ascii="Arial" w:hAnsi="Arial" w:cs="Arial"/>
+          <w:sz w:val="24"/>
+          <w:szCs w:val="24"/>
+          <w:lang w:val="ru-RU"/>
+        </w:rPr>
+        <w:t>використанням</w:t>
+      </w:r>
+      <w:proofErr w:type="spellEnd"/>
+      <w:r>
+        <w:rPr>
+          <w:rFonts w:ascii="Arial" w:hAnsi="Arial" w:cs="Arial"/>
+          <w:sz w:val="24"/>
+          <w:szCs w:val="24"/>
+          <w:lang w:val="ru-RU"/>
+        </w:rPr>
+        <w:t xml:space="preserve"> </w:t>
+      </w:r>
+      <w:r>
+        <w:rPr>
+          <w:rFonts w:ascii="Arial" w:hAnsi="Arial" w:cs="Arial"/>
+          <w:i/>
+          <w:iCs/>
+          <w:sz w:val="24"/>
+          <w:szCs w:val="24"/>
+        </w:rPr>
+        <w:t>Sliding</w:t>
+      </w:r>
+      <w:r>
+        <w:rPr>
+          <w:rFonts w:ascii="Arial" w:hAnsi="Arial" w:cs="Arial"/>
+          <w:i/>
+          <w:iCs/>
+          <w:sz w:val="24"/>
+          <w:szCs w:val="24"/>
+          <w:lang w:val="ru-RU"/>
+        </w:rPr>
+        <w:t xml:space="preserve"> </w:t>
+      </w:r>
+      <w:r>
+        <w:rPr>
+          <w:rFonts w:ascii="Arial" w:hAnsi="Arial" w:cs="Arial"/>
+          <w:i/>
+          <w:iCs/>
+          <w:sz w:val="24"/>
+          <w:szCs w:val="24"/>
+        </w:rPr>
+        <w:t>window</w:t>
+      </w:r>
+      <w:r>
+        <w:rPr>
+          <w:rFonts w:ascii="Arial" w:hAnsi="Arial" w:cs="Arial"/>
+          <w:sz w:val="24"/>
+          <w:szCs w:val="24"/>
+          <w:lang w:val="ru-RU"/>
+        </w:rPr>
+        <w:t xml:space="preserve"> </w:t>
+      </w:r>
+      <w:r>
+        <w:rPr>
+          <w:rFonts w:ascii="Arial" w:hAnsi="Arial" w:cs="Arial"/>
+          <w:sz w:val="24"/>
+          <w:szCs w:val="24"/>
+          <w:lang w:val="ru-RU"/>
+        </w:rPr>
+        <w:t xml:space="preserve">(1 </w:t>
+      </w:r>
+      <w:proofErr w:type="spellStart"/>
+      <w:r>
+        <w:rPr>
+          <w:rFonts w:ascii="Arial" w:hAnsi="Arial" w:cs="Arial"/>
+          <w:sz w:val="24"/>
+          <w:szCs w:val="24"/>
+          <w:lang w:val="ru-RU"/>
+        </w:rPr>
+        <w:t>хвилина</w:t>
+      </w:r>
+      <w:proofErr w:type="spellEnd"/>
+      <w:r>
+        <w:rPr>
+          <w:rFonts w:ascii="Arial" w:hAnsi="Arial" w:cs="Arial"/>
+          <w:sz w:val="24"/>
+          <w:szCs w:val="24"/>
+          <w:lang w:val="ru-RU"/>
+        </w:rPr>
+        <w:t xml:space="preserve">, з </w:t>
+      </w:r>
+      <w:proofErr w:type="spellStart"/>
+      <w:r>
+        <w:rPr>
+          <w:rFonts w:ascii="Arial" w:hAnsi="Arial" w:cs="Arial"/>
+          <w:sz w:val="24"/>
+          <w:szCs w:val="24"/>
+          <w:lang w:val="ru-RU"/>
+        </w:rPr>
+        <w:t>перекриттям</w:t>
+      </w:r>
+      <w:proofErr w:type="spellEnd"/>
+      <w:r>
+        <w:rPr>
+          <w:rFonts w:ascii="Arial" w:hAnsi="Arial" w:cs="Arial"/>
+          <w:sz w:val="24"/>
+          <w:szCs w:val="24"/>
+          <w:lang w:val="ru-RU"/>
+        </w:rPr>
+        <w:t xml:space="preserve"> у 30 секунд).</w:t>
+      </w:r>
+    </w:p>
+    <w:p>
+      <w:pPr>
+        <w:numPr>
+          <w:ilvl w:val="1"/>
+          <w:numId w:val="5"/>
+        </w:numPr>
+        <w:spacing w:after="100" w:afterAutospacing="1"/>
+        <w:jc w:val="both"/>
+        <w:rPr>
+          <w:rFonts w:ascii="Arial" w:hAnsi="Arial" w:cs="Arial"/>
+          <w:sz w:val="24"/>
+          <w:szCs w:val="24"/>
+          <w:lang w:val="ru-RU"/>
+        </w:rPr>
+      </w:pPr>
+      <w:proofErr w:type="spellStart"/>
+      <w:r>
+        <w:rPr>
+          <w:rFonts w:ascii="Arial" w:hAnsi="Arial" w:cs="Arial"/>
+          <w:sz w:val="24"/>
+          <w:szCs w:val="24"/>
+          <w:lang w:val="ru-RU"/>
+        </w:rPr>
+        <w:t>Об’єднання</w:t>
+      </w:r>
+      <w:proofErr w:type="spellEnd"/>
+      <w:r>
+        <w:rPr>
+          <w:rFonts w:ascii="Arial" w:hAnsi="Arial" w:cs="Arial"/>
+          <w:sz w:val="24"/>
+          <w:szCs w:val="24"/>
+          <w:lang w:val="ru-RU"/>
+        </w:rPr>
+        <w:t xml:space="preserve"> </w:t>
+      </w:r>
+      <w:proofErr w:type="spellStart"/>
+      <w:r>
+        <w:rPr>
+          <w:rFonts w:ascii="Arial" w:hAnsi="Arial" w:cs="Arial"/>
+          <w:sz w:val="24"/>
+          <w:szCs w:val="24"/>
+          <w:lang w:val="ru-RU"/>
+        </w:rPr>
+        <w:t>агрегованих</w:t>
+      </w:r>
+      <w:proofErr w:type="spellEnd"/>
+      <w:r>
+        <w:rPr>
+          <w:rFonts w:ascii="Arial" w:hAnsi="Arial" w:cs="Arial"/>
+          <w:sz w:val="24"/>
+          <w:szCs w:val="24"/>
+          <w:lang w:val="ru-RU"/>
+        </w:rPr>
+        <w:t xml:space="preserve"> </w:t>
+      </w:r>
+      <w:proofErr w:type="spellStart"/>
+      <w:r>
+        <w:rPr>
+          <w:rFonts w:ascii="Arial" w:hAnsi="Arial" w:cs="Arial"/>
+          <w:sz w:val="24"/>
+          <w:szCs w:val="24"/>
+          <w:lang w:val="ru-RU"/>
+        </w:rPr>
+        <w:t>даних</w:t>
+      </w:r>
+      <w:proofErr w:type="spellEnd"/>
+      <w:r>
+        <w:rPr>
+          <w:rFonts w:ascii="Arial" w:hAnsi="Arial" w:cs="Arial"/>
+          <w:sz w:val="24"/>
+          <w:szCs w:val="24"/>
+          <w:lang w:val="ru-RU"/>
+        </w:rPr>
+        <w:t xml:space="preserve"> </w:t>
+      </w:r>
+      <w:proofErr w:type="spellStart"/>
+      <w:r>
+        <w:rPr>
+          <w:rFonts w:ascii="Arial" w:hAnsi="Arial" w:cs="Arial"/>
+          <w:sz w:val="24"/>
+          <w:szCs w:val="24"/>
+          <w:lang w:val="ru-RU"/>
+        </w:rPr>
+        <w:t>із</w:t>
+      </w:r>
+      <w:proofErr w:type="spellEnd"/>
+      <w:r>
+        <w:rPr>
+          <w:rFonts w:ascii="Arial" w:hAnsi="Arial" w:cs="Arial"/>
+          <w:sz w:val="24"/>
+          <w:szCs w:val="24"/>
+          <w:lang w:val="ru-RU"/>
+        </w:rPr>
+        <w:t xml:space="preserve"> </w:t>
+      </w:r>
+      <w:proofErr w:type="spellStart"/>
+      <w:r>
+        <w:rPr>
+          <w:rFonts w:ascii="Arial" w:hAnsi="Arial" w:cs="Arial"/>
+          <w:sz w:val="24"/>
+          <w:szCs w:val="24"/>
+          <w:lang w:val="ru-RU"/>
+        </w:rPr>
+        <w:t>умовами</w:t>
+      </w:r>
+      <w:proofErr w:type="spellEnd"/>
+      <w:r>
+        <w:rPr>
+          <w:rFonts w:ascii="Arial" w:hAnsi="Arial" w:cs="Arial"/>
+          <w:sz w:val="24"/>
+          <w:szCs w:val="24"/>
+          <w:lang w:val="ru-RU"/>
+        </w:rPr>
+        <w:t xml:space="preserve"> </w:t>
+      </w:r>
+      <w:proofErr w:type="spellStart"/>
+      <w:r>
+        <w:rPr>
+          <w:rFonts w:ascii="Arial" w:hAnsi="Arial" w:cs="Arial"/>
+          <w:sz w:val="24"/>
+          <w:szCs w:val="24"/>
+          <w:lang w:val="ru-RU"/>
+        </w:rPr>
+        <w:t>алертів</w:t>
+      </w:r>
+      <w:proofErr w:type="spellEnd"/>
+      <w:r>
+        <w:rPr>
+          <w:rFonts w:ascii="Arial" w:hAnsi="Arial" w:cs="Arial"/>
+          <w:sz w:val="24"/>
+          <w:szCs w:val="24"/>
+          <w:lang w:val="ru-RU"/>
+        </w:rPr>
+        <w:t xml:space="preserve"> (</w:t>
+      </w:r>
+      <w:r>
+        <w:rPr>
+          <w:rFonts w:ascii="Arial" w:hAnsi="Arial" w:cs="Arial"/>
+          <w:sz w:val="24"/>
+          <w:szCs w:val="24"/>
+        </w:rPr>
+        <w:t>CSV</w:t>
+      </w:r>
+      <w:r>
+        <w:rPr>
+          <w:rFonts w:ascii="Arial" w:hAnsi="Arial" w:cs="Arial"/>
+          <w:sz w:val="24"/>
+          <w:szCs w:val="24"/>
+          <w:lang w:val="ru-RU"/>
+        </w:rPr>
+        <w:t xml:space="preserve">-файл) та </w:t>
+      </w:r>
+      <w:proofErr w:type="spellStart"/>
+      <w:r>
+        <w:rPr>
+          <w:rFonts w:ascii="Arial" w:hAnsi="Arial" w:cs="Arial"/>
+          <w:sz w:val="24"/>
+          <w:szCs w:val="24"/>
+          <w:lang w:val="ru-RU"/>
+        </w:rPr>
+        <w:t>фільтрація</w:t>
+      </w:r>
+      <w:proofErr w:type="spellEnd"/>
+      <w:r>
+        <w:rPr>
+          <w:rFonts w:ascii="Arial" w:hAnsi="Arial" w:cs="Arial"/>
+          <w:sz w:val="24"/>
+          <w:szCs w:val="24"/>
+          <w:lang w:val="ru-RU"/>
+        </w:rPr>
+        <w:t xml:space="preserve"> за </w:t>
+      </w:r>
+      <w:proofErr w:type="spellStart"/>
+      <w:r>
+        <w:rPr>
+          <w:rFonts w:ascii="Arial" w:hAnsi="Arial" w:cs="Arial"/>
+          <w:sz w:val="24"/>
+          <w:szCs w:val="24"/>
+          <w:lang w:val="ru-RU"/>
+        </w:rPr>
+        <w:t>заданими</w:t>
+      </w:r>
+      <w:proofErr w:type="spellEnd"/>
+      <w:r>
+        <w:rPr>
+          <w:rFonts w:ascii="Arial" w:hAnsi="Arial" w:cs="Arial"/>
+          <w:sz w:val="24"/>
+          <w:szCs w:val="24"/>
+          <w:lang w:val="ru-RU"/>
+        </w:rPr>
+        <w:t xml:space="preserve"> порогами.</w:t>
+      </w:r>
+    </w:p>
+    <w:p>
+      <w:pPr>
+        <w:numPr>
+          <w:ilvl w:val="1"/>
+          <w:numId w:val="5"/>
+        </w:numPr>
+        <w:spacing w:after="100" w:afterAutospacing="1"/>
+        <w:jc w:val="both"/>
+        <w:rPr>
+          <w:rFonts w:ascii="Arial" w:hAnsi="Arial" w:cs="Arial"/>
+          <w:sz w:val="24"/>
+          <w:szCs w:val="24"/>
+          <w:lang w:val="ru-RU"/>
+        </w:rPr>
+      </w:pPr>
+      <w:proofErr w:type="spellStart"/>
+      <w:r>
+        <w:rPr>
+          <w:rFonts w:ascii="Arial" w:hAnsi="Arial" w:cs="Arial"/>
+          <w:sz w:val="24"/>
+          <w:szCs w:val="24"/>
+          <w:lang w:val="ru-RU"/>
+        </w:rPr>
+        <w:t>Стримінг</w:t>
+      </w:r>
+      <w:proofErr w:type="spellEnd"/>
+      <w:r>
+        <w:rPr>
+          <w:rFonts w:ascii="Arial" w:hAnsi="Arial" w:cs="Arial"/>
+          <w:sz w:val="24"/>
+          <w:szCs w:val="24"/>
+          <w:lang w:val="ru-RU"/>
+        </w:rPr>
+        <w:t xml:space="preserve"> </w:t>
+      </w:r>
+      <w:proofErr w:type="spellStart"/>
+      <w:r>
+        <w:rPr>
+          <w:rFonts w:ascii="Arial" w:hAnsi="Arial" w:cs="Arial"/>
+          <w:sz w:val="24"/>
+          <w:szCs w:val="24"/>
+          <w:lang w:val="ru-RU"/>
+        </w:rPr>
+        <w:t>повідомлень</w:t>
+      </w:r>
+      <w:proofErr w:type="spellEnd"/>
+      <w:r>
+        <w:rPr>
+          <w:rFonts w:ascii="Arial" w:hAnsi="Arial" w:cs="Arial"/>
+          <w:sz w:val="24"/>
+          <w:szCs w:val="24"/>
+          <w:lang w:val="ru-RU"/>
+        </w:rPr>
+        <w:t xml:space="preserve"> </w:t>
+      </w:r>
+      <w:proofErr w:type="spellStart"/>
+      <w:r>
+        <w:rPr>
+          <w:rFonts w:ascii="Arial" w:hAnsi="Arial" w:cs="Arial"/>
+          <w:sz w:val="24"/>
+          <w:szCs w:val="24"/>
+          <w:lang w:val="ru-RU"/>
+        </w:rPr>
+        <w:t>алертів</w:t>
+      </w:r>
+      <w:proofErr w:type="spellEnd"/>
+      <w:r>
+        <w:rPr>
+          <w:rFonts w:ascii="Arial" w:hAnsi="Arial" w:cs="Arial"/>
+          <w:sz w:val="24"/>
+          <w:szCs w:val="24"/>
+          <w:lang w:val="ru-RU"/>
+        </w:rPr>
+        <w:t xml:space="preserve"> </w:t>
+      </w:r>
+      <w:proofErr w:type="gramStart"/>
+      <w:r>
+        <w:rPr>
+          <w:rFonts w:ascii="Arial" w:hAnsi="Arial" w:cs="Arial"/>
+          <w:sz w:val="24"/>
+          <w:szCs w:val="24"/>
+          <w:lang w:val="ru-RU"/>
+        </w:rPr>
+        <w:t>у консоль</w:t>
+      </w:r>
+      <w:proofErr w:type="gramEnd"/>
+      <w:r>
+        <w:rPr>
+          <w:rFonts w:ascii="Arial" w:hAnsi="Arial" w:cs="Arial"/>
+          <w:sz w:val="24"/>
+          <w:szCs w:val="24"/>
+          <w:lang w:val="ru-RU"/>
+        </w:rPr>
+        <w:t xml:space="preserve"> і </w:t>
+      </w:r>
+      <w:proofErr w:type="spellStart"/>
+      <w:r>
+        <w:rPr>
+          <w:rFonts w:ascii="Arial" w:hAnsi="Arial" w:cs="Arial"/>
+          <w:sz w:val="24"/>
+          <w:szCs w:val="24"/>
+          <w:lang w:val="ru-RU"/>
+        </w:rPr>
+        <w:t>відправлення</w:t>
+      </w:r>
+      <w:proofErr w:type="spellEnd"/>
+      <w:r>
+        <w:rPr>
+          <w:rFonts w:ascii="Arial" w:hAnsi="Arial" w:cs="Arial"/>
+          <w:sz w:val="24"/>
+          <w:szCs w:val="24"/>
+          <w:lang w:val="ru-RU"/>
+        </w:rPr>
+        <w:t xml:space="preserve"> </w:t>
+      </w:r>
+      <w:proofErr w:type="spellStart"/>
+      <w:r>
+        <w:rPr>
+          <w:rFonts w:ascii="Arial" w:hAnsi="Arial" w:cs="Arial"/>
+          <w:sz w:val="24"/>
+          <w:szCs w:val="24"/>
+          <w:lang w:val="ru-RU"/>
+        </w:rPr>
+        <w:t>їх</w:t>
+      </w:r>
+      <w:proofErr w:type="spellEnd"/>
+      <w:r>
+        <w:rPr>
+          <w:rFonts w:ascii="Arial" w:hAnsi="Arial" w:cs="Arial"/>
+          <w:sz w:val="24"/>
+          <w:szCs w:val="24"/>
+          <w:lang w:val="ru-RU"/>
+        </w:rPr>
+        <w:t xml:space="preserve"> у </w:t>
+      </w:r>
+      <w:proofErr w:type="spellStart"/>
+      <w:r>
+        <w:rPr>
+          <w:rFonts w:ascii="Arial" w:hAnsi="Arial" w:cs="Arial"/>
+          <w:sz w:val="24"/>
+          <w:szCs w:val="24"/>
+          <w:lang w:val="ru-RU"/>
+        </w:rPr>
+        <w:t>топік</w:t>
+      </w:r>
+      <w:proofErr w:type="spellEnd"/>
+      <w:r>
+        <w:rPr>
+          <w:rFonts w:ascii="Arial" w:hAnsi="Arial" w:cs="Arial"/>
+          <w:sz w:val="24"/>
+          <w:szCs w:val="24"/>
+          <w:lang w:val="ru-RU"/>
+        </w:rPr>
+        <w:t xml:space="preserve"> </w:t>
+      </w:r>
+      <w:proofErr w:type="spellStart"/>
+      <w:r>
+        <w:rPr>
+          <w:rFonts w:ascii="Arial" w:hAnsi="Arial" w:cs="Arial"/>
+          <w:sz w:val="24"/>
+          <w:szCs w:val="24"/>
+        </w:rPr>
+        <w:t>iot</w:t>
+      </w:r>
+      <w:proofErr w:type="spellEnd"/>
+      <w:r>
+        <w:rPr>
+          <w:rFonts w:ascii="Arial" w:hAnsi="Arial" w:cs="Arial"/>
+          <w:sz w:val="24"/>
+          <w:szCs w:val="24"/>
+          <w:lang w:val="ru-RU"/>
+        </w:rPr>
+        <w:t>_</w:t>
+      </w:r>
+      <w:r>
+        <w:rPr>
+          <w:rFonts w:ascii="Arial" w:hAnsi="Arial" w:cs="Arial"/>
+          <w:sz w:val="24"/>
+          <w:szCs w:val="24"/>
+        </w:rPr>
+        <w:t>alerts</w:t>
+      </w:r>
+      <w:r>
+        <w:rPr>
+          <w:rFonts w:ascii="Arial" w:hAnsi="Arial" w:cs="Arial"/>
+          <w:sz w:val="24"/>
+          <w:szCs w:val="24"/>
+          <w:lang w:val="ru-RU"/>
+        </w:rPr>
+        <w:t>.</w:t>
+      </w:r>
+    </w:p>
+    <w:p>
+      <w:pPr>
+        <w:numPr>
+          <w:ilvl w:val="0"/>
+          <w:numId w:val="5"/>
+        </w:numPr>
+        <w:spacing w:after="100" w:afterAutospacing="1"/>
+        <w:jc w:val="both"/>
+        <w:rPr>
+          <w:rFonts w:ascii="Arial" w:hAnsi="Arial" w:cs="Arial"/>
+          <w:sz w:val="24"/>
+          <w:szCs w:val="24"/>
+          <w:lang w:val="ru-RU"/>
+        </w:rPr>
+      </w:pPr>
+      <w:proofErr w:type="spellStart"/>
+      <w:r>
+        <w:rPr>
+          <w:rFonts w:ascii="Arial" w:hAnsi="Arial" w:cs="Arial"/>
+          <w:b/>
+          <w:bCs/>
+          <w:sz w:val="24"/>
+          <w:szCs w:val="24"/>
+          <w:lang w:val="ru-RU"/>
+        </w:rPr>
+        <w:lastRenderedPageBreak/>
+        <w:t>Скріншоти</w:t>
+      </w:r>
+      <w:proofErr w:type="spellEnd"/>
+      <w:r>
+        <w:rPr>
+          <w:rFonts w:ascii="Arial" w:hAnsi="Arial" w:cs="Arial"/>
+          <w:b/>
+          <w:bCs/>
+          <w:sz w:val="24"/>
+          <w:szCs w:val="24"/>
+          <w:lang w:val="ru-RU"/>
+        </w:rPr>
+        <w:t xml:space="preserve"> (</w:t>
+      </w:r>
+      <w:r>
+        <w:rPr>
+          <w:rFonts w:ascii="Arial" w:hAnsi="Arial" w:cs="Arial"/>
+          <w:b/>
+          <w:bCs/>
+          <w:sz w:val="24"/>
+          <w:szCs w:val="24"/>
+        </w:rPr>
+        <w:t>spark</w:t>
+      </w:r>
+      <w:r>
+        <w:rPr>
+          <w:rFonts w:ascii="Arial" w:hAnsi="Arial" w:cs="Arial"/>
+          <w:b/>
+          <w:bCs/>
+          <w:sz w:val="24"/>
+          <w:szCs w:val="24"/>
+          <w:lang w:val="ru-RU"/>
+        </w:rPr>
+        <w:t>_</w:t>
+      </w:r>
+      <w:proofErr w:type="spellStart"/>
+      <w:r>
+        <w:rPr>
+          <w:rFonts w:ascii="Arial" w:hAnsi="Arial" w:cs="Arial"/>
+          <w:b/>
+          <w:bCs/>
+          <w:sz w:val="24"/>
+          <w:szCs w:val="24"/>
+        </w:rPr>
+        <w:t>kafka</w:t>
+      </w:r>
+      <w:proofErr w:type="spellEnd"/>
+      <w:r>
+        <w:rPr>
+          <w:rFonts w:ascii="Arial" w:hAnsi="Arial" w:cs="Arial"/>
+          <w:b/>
+          <w:bCs/>
+          <w:sz w:val="24"/>
+          <w:szCs w:val="24"/>
+          <w:lang w:val="ru-RU"/>
+        </w:rPr>
+        <w:t>_1.</w:t>
+      </w:r>
+      <w:r>
+        <w:rPr>
+          <w:rFonts w:ascii="Arial" w:hAnsi="Arial" w:cs="Arial"/>
+          <w:b/>
+          <w:bCs/>
+          <w:sz w:val="24"/>
+          <w:szCs w:val="24"/>
+        </w:rPr>
+        <w:t>jpg</w:t>
+      </w:r>
+      <w:r>
+        <w:rPr>
+          <w:rFonts w:ascii="Arial" w:hAnsi="Arial" w:cs="Arial"/>
+          <w:b/>
+          <w:bCs/>
+          <w:sz w:val="24"/>
+          <w:szCs w:val="24"/>
+          <w:lang w:val="ru-RU"/>
+        </w:rPr>
+        <w:t xml:space="preserve"> і </w:t>
+      </w:r>
+      <w:r>
+        <w:rPr>
+          <w:rFonts w:ascii="Arial" w:hAnsi="Arial" w:cs="Arial"/>
+          <w:b/>
+          <w:bCs/>
+          <w:sz w:val="24"/>
+          <w:szCs w:val="24"/>
+        </w:rPr>
+        <w:t>spark</w:t>
+      </w:r>
+      <w:r>
+        <w:rPr>
+          <w:rFonts w:ascii="Arial" w:hAnsi="Arial" w:cs="Arial"/>
+          <w:b/>
+          <w:bCs/>
+          <w:sz w:val="24"/>
+          <w:szCs w:val="24"/>
+          <w:lang w:val="ru-RU"/>
+        </w:rPr>
+        <w:t>_</w:t>
+      </w:r>
+      <w:proofErr w:type="spellStart"/>
+      <w:r>
+        <w:rPr>
+          <w:rFonts w:ascii="Arial" w:hAnsi="Arial" w:cs="Arial"/>
+          <w:b/>
+          <w:bCs/>
+          <w:sz w:val="24"/>
+          <w:szCs w:val="24"/>
+        </w:rPr>
+        <w:t>kafka</w:t>
+      </w:r>
+      <w:proofErr w:type="spellEnd"/>
+      <w:r>
+        <w:rPr>
+          <w:rFonts w:ascii="Arial" w:hAnsi="Arial" w:cs="Arial"/>
+          <w:b/>
+          <w:bCs/>
+          <w:sz w:val="24"/>
+          <w:szCs w:val="24"/>
+          <w:lang w:val="ru-RU"/>
+        </w:rPr>
+        <w:t>_2.</w:t>
+      </w:r>
+      <w:r>
+        <w:rPr>
+          <w:rFonts w:ascii="Arial" w:hAnsi="Arial" w:cs="Arial"/>
+          <w:b/>
+          <w:bCs/>
+          <w:sz w:val="24"/>
+          <w:szCs w:val="24"/>
+        </w:rPr>
+        <w:t>jpg</w:t>
+      </w:r>
+      <w:r>
+        <w:rPr>
+          <w:rFonts w:ascii="Arial" w:hAnsi="Arial" w:cs="Arial"/>
+          <w:b/>
+          <w:bCs/>
+          <w:sz w:val="24"/>
+          <w:szCs w:val="24"/>
+          <w:lang w:val="ru-RU"/>
+        </w:rPr>
+        <w:t>):</w:t>
+      </w:r>
+    </w:p>
+    <w:p>
+      <w:pPr>
+        <w:numPr>
+          <w:ilvl w:val="1"/>
+          <w:numId w:val="6"/>
+        </w:numPr>
+        <w:spacing w:after="100" w:afterAutospacing="1"/>
+        <w:jc w:val="both"/>
+        <w:rPr>
+          <w:rFonts w:ascii="Arial" w:hAnsi="Arial" w:cs="Arial"/>
+          <w:sz w:val="24"/>
+          <w:szCs w:val="24"/>
+          <w:lang w:val="ru-RU"/>
+        </w:rPr>
+      </w:pPr>
+      <w:r>
+        <w:rPr>
+          <w:rFonts w:ascii="Arial" w:hAnsi="Arial" w:cs="Arial"/>
+          <w:b/>
+          <w:bCs/>
+          <w:sz w:val="24"/>
+          <w:szCs w:val="24"/>
+        </w:rPr>
+        <w:t>spark</w:t>
+      </w:r>
+      <w:r>
+        <w:rPr>
+          <w:rFonts w:ascii="Arial" w:hAnsi="Arial" w:cs="Arial"/>
+          <w:b/>
+          <w:bCs/>
+          <w:sz w:val="24"/>
+          <w:szCs w:val="24"/>
+          <w:lang w:val="ru-RU"/>
+        </w:rPr>
+        <w:t>_</w:t>
+      </w:r>
+      <w:proofErr w:type="spellStart"/>
+      <w:r>
+        <w:rPr>
+          <w:rFonts w:ascii="Arial" w:hAnsi="Arial" w:cs="Arial"/>
+          <w:b/>
+          <w:bCs/>
+          <w:sz w:val="24"/>
+          <w:szCs w:val="24"/>
+        </w:rPr>
+        <w:t>kafka</w:t>
+      </w:r>
+      <w:proofErr w:type="spellEnd"/>
+      <w:r>
+        <w:rPr>
+          <w:rFonts w:ascii="Arial" w:hAnsi="Arial" w:cs="Arial"/>
+          <w:b/>
+          <w:bCs/>
+          <w:sz w:val="24"/>
+          <w:szCs w:val="24"/>
+          <w:lang w:val="ru-RU"/>
+        </w:rPr>
+        <w:t>_1.</w:t>
+      </w:r>
+      <w:r>
+        <w:rPr>
+          <w:rFonts w:ascii="Arial" w:hAnsi="Arial" w:cs="Arial"/>
+          <w:b/>
+          <w:bCs/>
+          <w:sz w:val="24"/>
+          <w:szCs w:val="24"/>
+        </w:rPr>
+        <w:t>jpg</w:t>
+      </w:r>
+      <w:r>
+        <w:rPr>
+          <w:rFonts w:ascii="Arial" w:hAnsi="Arial" w:cs="Arial"/>
+          <w:b/>
+          <w:bCs/>
+          <w:sz w:val="24"/>
+          <w:szCs w:val="24"/>
+          <w:lang w:val="ru-RU"/>
+        </w:rPr>
+        <w:t>:</w:t>
+      </w:r>
+      <w:r>
+        <w:rPr>
+          <w:rFonts w:ascii="Arial" w:hAnsi="Arial" w:cs="Arial"/>
+          <w:sz w:val="24"/>
+          <w:szCs w:val="24"/>
+          <w:lang w:val="ru-RU"/>
+        </w:rPr>
+        <w:t xml:space="preserve"> Показано, як </w:t>
+      </w:r>
+      <w:r>
+        <w:rPr>
+          <w:rFonts w:ascii="Arial" w:hAnsi="Arial" w:cs="Arial"/>
+          <w:sz w:val="24"/>
+          <w:szCs w:val="24"/>
+        </w:rPr>
+        <w:t>Spark</w:t>
+      </w:r>
+      <w:r>
+        <w:rPr>
+          <w:rFonts w:ascii="Arial" w:hAnsi="Arial" w:cs="Arial"/>
+          <w:sz w:val="24"/>
+          <w:szCs w:val="24"/>
+          <w:lang w:val="ru-RU"/>
+        </w:rPr>
+        <w:t xml:space="preserve"> </w:t>
+      </w:r>
+      <w:proofErr w:type="spellStart"/>
+      <w:r>
+        <w:rPr>
+          <w:rFonts w:ascii="Arial" w:hAnsi="Arial" w:cs="Arial"/>
+          <w:sz w:val="24"/>
+          <w:szCs w:val="24"/>
+          <w:lang w:val="ru-RU"/>
+        </w:rPr>
+        <w:t>успішно</w:t>
+      </w:r>
+      <w:proofErr w:type="spellEnd"/>
+      <w:r>
+        <w:rPr>
+          <w:rFonts w:ascii="Arial" w:hAnsi="Arial" w:cs="Arial"/>
+          <w:sz w:val="24"/>
+          <w:szCs w:val="24"/>
+          <w:lang w:val="ru-RU"/>
+        </w:rPr>
+        <w:t xml:space="preserve"> </w:t>
+      </w:r>
+      <w:proofErr w:type="spellStart"/>
+      <w:r>
+        <w:rPr>
+          <w:rFonts w:ascii="Arial" w:hAnsi="Arial" w:cs="Arial"/>
+          <w:sz w:val="24"/>
+          <w:szCs w:val="24"/>
+          <w:lang w:val="ru-RU"/>
+        </w:rPr>
+        <w:t>споживає</w:t>
+      </w:r>
+      <w:proofErr w:type="spellEnd"/>
+      <w:r>
+        <w:rPr>
+          <w:rFonts w:ascii="Arial" w:hAnsi="Arial" w:cs="Arial"/>
+          <w:sz w:val="24"/>
+          <w:szCs w:val="24"/>
+          <w:lang w:val="ru-RU"/>
+        </w:rPr>
+        <w:t xml:space="preserve"> </w:t>
+      </w:r>
+      <w:proofErr w:type="spellStart"/>
+      <w:r>
+        <w:rPr>
+          <w:rFonts w:ascii="Arial" w:hAnsi="Arial" w:cs="Arial"/>
+          <w:sz w:val="24"/>
+          <w:szCs w:val="24"/>
+          <w:lang w:val="ru-RU"/>
+        </w:rPr>
+        <w:t>дані</w:t>
+      </w:r>
+      <w:proofErr w:type="spellEnd"/>
+      <w:r>
+        <w:rPr>
+          <w:rFonts w:ascii="Arial" w:hAnsi="Arial" w:cs="Arial"/>
+          <w:sz w:val="24"/>
+          <w:szCs w:val="24"/>
+          <w:lang w:val="ru-RU"/>
+        </w:rPr>
+        <w:t xml:space="preserve">, </w:t>
+      </w:r>
+      <w:proofErr w:type="spellStart"/>
+      <w:r>
+        <w:rPr>
+          <w:rFonts w:ascii="Arial" w:hAnsi="Arial" w:cs="Arial"/>
+          <w:sz w:val="24"/>
+          <w:szCs w:val="24"/>
+          <w:lang w:val="ru-RU"/>
+        </w:rPr>
+        <w:t>агрегує</w:t>
+      </w:r>
+      <w:proofErr w:type="spellEnd"/>
+      <w:r>
+        <w:rPr>
+          <w:rFonts w:ascii="Arial" w:hAnsi="Arial" w:cs="Arial"/>
+          <w:sz w:val="24"/>
+          <w:szCs w:val="24"/>
+          <w:lang w:val="ru-RU"/>
+        </w:rPr>
+        <w:t xml:space="preserve"> </w:t>
+      </w:r>
+      <w:proofErr w:type="spellStart"/>
+      <w:r>
+        <w:rPr>
+          <w:rFonts w:ascii="Arial" w:hAnsi="Arial" w:cs="Arial"/>
+          <w:sz w:val="24"/>
+          <w:szCs w:val="24"/>
+          <w:lang w:val="ru-RU"/>
+        </w:rPr>
+        <w:t>їх</w:t>
+      </w:r>
+      <w:proofErr w:type="spellEnd"/>
+      <w:r>
+        <w:rPr>
+          <w:rFonts w:ascii="Arial" w:hAnsi="Arial" w:cs="Arial"/>
+          <w:sz w:val="24"/>
+          <w:szCs w:val="24"/>
+          <w:lang w:val="ru-RU"/>
+        </w:rPr>
+        <w:t xml:space="preserve"> і </w:t>
+      </w:r>
+      <w:proofErr w:type="spellStart"/>
+      <w:r>
+        <w:rPr>
+          <w:rFonts w:ascii="Arial" w:hAnsi="Arial" w:cs="Arial"/>
+          <w:sz w:val="24"/>
+          <w:szCs w:val="24"/>
+          <w:lang w:val="ru-RU"/>
+        </w:rPr>
+        <w:t>генерує</w:t>
+      </w:r>
+      <w:proofErr w:type="spellEnd"/>
+      <w:r>
+        <w:rPr>
+          <w:rFonts w:ascii="Arial" w:hAnsi="Arial" w:cs="Arial"/>
+          <w:sz w:val="24"/>
+          <w:szCs w:val="24"/>
+          <w:lang w:val="ru-RU"/>
+        </w:rPr>
+        <w:t xml:space="preserve"> </w:t>
+      </w:r>
+      <w:proofErr w:type="spellStart"/>
+      <w:r>
+        <w:rPr>
+          <w:rFonts w:ascii="Arial" w:hAnsi="Arial" w:cs="Arial"/>
+          <w:sz w:val="24"/>
+          <w:szCs w:val="24"/>
+          <w:lang w:val="ru-RU"/>
+        </w:rPr>
+        <w:t>алерти</w:t>
+      </w:r>
+      <w:proofErr w:type="spellEnd"/>
+      <w:r>
+        <w:rPr>
+          <w:rFonts w:ascii="Arial" w:hAnsi="Arial" w:cs="Arial"/>
+          <w:sz w:val="24"/>
+          <w:szCs w:val="24"/>
+          <w:lang w:val="ru-RU"/>
+        </w:rPr>
+        <w:t>.</w:t>
+      </w:r>
+    </w:p>
+    <w:p>
+      <w:pPr>
+        <w:numPr>
+          <w:ilvl w:val="1"/>
+          <w:numId w:val="6"/>
+        </w:numPr>
+        <w:spacing w:after="100" w:afterAutospacing="1"/>
+        <w:jc w:val="both"/>
+        <w:rPr>
+          <w:rFonts w:ascii="Arial" w:hAnsi="Arial" w:cs="Arial"/>
+          <w:sz w:val="24"/>
+          <w:szCs w:val="24"/>
+          <w:lang w:val="ru-RU"/>
+        </w:rPr>
+      </w:pPr>
+      <w:r>
+        <w:rPr>
+          <w:rFonts w:ascii="Arial" w:hAnsi="Arial" w:cs="Arial"/>
+          <w:b/>
+          <w:bCs/>
+          <w:sz w:val="24"/>
+          <w:szCs w:val="24"/>
+        </w:rPr>
+        <w:t>spark</w:t>
+      </w:r>
+      <w:r>
+        <w:rPr>
+          <w:rFonts w:ascii="Arial" w:hAnsi="Arial" w:cs="Arial"/>
+          <w:b/>
+          <w:bCs/>
+          <w:sz w:val="24"/>
+          <w:szCs w:val="24"/>
+          <w:lang w:val="ru-RU"/>
+        </w:rPr>
+        <w:t>_</w:t>
+      </w:r>
+      <w:proofErr w:type="spellStart"/>
+      <w:r>
+        <w:rPr>
+          <w:rFonts w:ascii="Arial" w:hAnsi="Arial" w:cs="Arial"/>
+          <w:b/>
+          <w:bCs/>
+          <w:sz w:val="24"/>
+          <w:szCs w:val="24"/>
+        </w:rPr>
+        <w:t>kafka</w:t>
+      </w:r>
+      <w:proofErr w:type="spellEnd"/>
+      <w:r>
+        <w:rPr>
+          <w:rFonts w:ascii="Arial" w:hAnsi="Arial" w:cs="Arial"/>
+          <w:b/>
+          <w:bCs/>
+          <w:sz w:val="24"/>
+          <w:szCs w:val="24"/>
+          <w:lang w:val="ru-RU"/>
+        </w:rPr>
+        <w:t>_2.</w:t>
+      </w:r>
+      <w:r>
+        <w:rPr>
+          <w:rFonts w:ascii="Arial" w:hAnsi="Arial" w:cs="Arial"/>
+          <w:b/>
+          <w:bCs/>
+          <w:sz w:val="24"/>
+          <w:szCs w:val="24"/>
+        </w:rPr>
+        <w:t>jpg</w:t>
+      </w:r>
+      <w:r>
+        <w:rPr>
+          <w:rFonts w:ascii="Arial" w:hAnsi="Arial" w:cs="Arial"/>
+          <w:b/>
+          <w:bCs/>
+          <w:sz w:val="24"/>
+          <w:szCs w:val="24"/>
+          <w:lang w:val="ru-RU"/>
+        </w:rPr>
+        <w:t>:</w:t>
+      </w:r>
+      <w:r>
+        <w:rPr>
+          <w:rFonts w:ascii="Arial" w:hAnsi="Arial" w:cs="Arial"/>
+          <w:sz w:val="24"/>
+          <w:szCs w:val="24"/>
+          <w:lang w:val="ru-RU"/>
+        </w:rPr>
+        <w:t xml:space="preserve"> </w:t>
+      </w:r>
+      <w:proofErr w:type="spellStart"/>
+      <w:r>
+        <w:rPr>
+          <w:rFonts w:ascii="Arial" w:hAnsi="Arial" w:cs="Arial"/>
+          <w:sz w:val="24"/>
+          <w:szCs w:val="24"/>
+          <w:lang w:val="ru-RU"/>
+        </w:rPr>
+        <w:t>Демонструє</w:t>
+      </w:r>
+      <w:proofErr w:type="spellEnd"/>
+      <w:r>
+        <w:rPr>
+          <w:rFonts w:ascii="Arial" w:hAnsi="Arial" w:cs="Arial"/>
+          <w:sz w:val="24"/>
+          <w:szCs w:val="24"/>
+          <w:lang w:val="ru-RU"/>
+        </w:rPr>
+        <w:t xml:space="preserve"> результат </w:t>
+      </w:r>
+      <w:proofErr w:type="spellStart"/>
+      <w:r>
+        <w:rPr>
+          <w:rFonts w:ascii="Arial" w:hAnsi="Arial" w:cs="Arial"/>
+          <w:sz w:val="24"/>
+          <w:szCs w:val="24"/>
+          <w:lang w:val="ru-RU"/>
+        </w:rPr>
+        <w:t>обробки</w:t>
+      </w:r>
+      <w:proofErr w:type="spellEnd"/>
+      <w:r>
+        <w:rPr>
+          <w:rFonts w:ascii="Arial" w:hAnsi="Arial" w:cs="Arial"/>
+          <w:sz w:val="24"/>
+          <w:szCs w:val="24"/>
+          <w:lang w:val="ru-RU"/>
+        </w:rPr>
+        <w:t xml:space="preserve">: </w:t>
+      </w:r>
+      <w:proofErr w:type="spellStart"/>
+      <w:r>
+        <w:rPr>
+          <w:rFonts w:ascii="Arial" w:hAnsi="Arial" w:cs="Arial"/>
+          <w:sz w:val="24"/>
+          <w:szCs w:val="24"/>
+          <w:lang w:val="ru-RU"/>
+        </w:rPr>
+        <w:t>алерти</w:t>
+      </w:r>
+      <w:proofErr w:type="spellEnd"/>
+      <w:r>
+        <w:rPr>
+          <w:rFonts w:ascii="Arial" w:hAnsi="Arial" w:cs="Arial"/>
+          <w:sz w:val="24"/>
+          <w:szCs w:val="24"/>
+          <w:lang w:val="ru-RU"/>
+        </w:rPr>
+        <w:t xml:space="preserve">, </w:t>
+      </w:r>
+      <w:proofErr w:type="spellStart"/>
+      <w:r>
+        <w:rPr>
+          <w:rFonts w:ascii="Arial" w:hAnsi="Arial" w:cs="Arial"/>
+          <w:sz w:val="24"/>
+          <w:szCs w:val="24"/>
+          <w:lang w:val="ru-RU"/>
+        </w:rPr>
+        <w:t>виведені</w:t>
+      </w:r>
+      <w:proofErr w:type="spellEnd"/>
+      <w:r>
+        <w:rPr>
+          <w:rFonts w:ascii="Arial" w:hAnsi="Arial" w:cs="Arial"/>
+          <w:sz w:val="24"/>
+          <w:szCs w:val="24"/>
+          <w:lang w:val="ru-RU"/>
+        </w:rPr>
+        <w:t xml:space="preserve"> у консоль та </w:t>
+      </w:r>
+      <w:proofErr w:type="spellStart"/>
+      <w:r>
+        <w:rPr>
+          <w:rFonts w:ascii="Arial" w:hAnsi="Arial" w:cs="Arial"/>
+          <w:sz w:val="24"/>
+          <w:szCs w:val="24"/>
+          <w:lang w:val="ru-RU"/>
+        </w:rPr>
+        <w:t>подальші</w:t>
+      </w:r>
+      <w:proofErr w:type="spellEnd"/>
+      <w:r>
+        <w:rPr>
+          <w:rFonts w:ascii="Arial" w:hAnsi="Arial" w:cs="Arial"/>
+          <w:sz w:val="24"/>
+          <w:szCs w:val="24"/>
+          <w:lang w:val="ru-RU"/>
+        </w:rPr>
+        <w:t xml:space="preserve"> </w:t>
+      </w:r>
+      <w:proofErr w:type="spellStart"/>
+      <w:r>
+        <w:rPr>
+          <w:rFonts w:ascii="Arial" w:hAnsi="Arial" w:cs="Arial"/>
+          <w:sz w:val="24"/>
+          <w:szCs w:val="24"/>
+          <w:lang w:val="ru-RU"/>
+        </w:rPr>
+        <w:t>оброблені</w:t>
+      </w:r>
+      <w:proofErr w:type="spellEnd"/>
+      <w:r>
+        <w:rPr>
+          <w:rFonts w:ascii="Arial" w:hAnsi="Arial" w:cs="Arial"/>
+          <w:sz w:val="24"/>
+          <w:szCs w:val="24"/>
+          <w:lang w:val="ru-RU"/>
+        </w:rPr>
+        <w:t xml:space="preserve"> </w:t>
+      </w:r>
+      <w:proofErr w:type="spellStart"/>
+      <w:r>
+        <w:rPr>
+          <w:rFonts w:ascii="Arial" w:hAnsi="Arial" w:cs="Arial"/>
+          <w:sz w:val="24"/>
+          <w:szCs w:val="24"/>
+          <w:lang w:val="ru-RU"/>
+        </w:rPr>
+        <w:t>батчі</w:t>
+      </w:r>
+      <w:proofErr w:type="spellEnd"/>
+      <w:r>
+        <w:rPr>
+          <w:rFonts w:ascii="Arial" w:hAnsi="Arial" w:cs="Arial"/>
+          <w:sz w:val="24"/>
+          <w:szCs w:val="24"/>
+          <w:lang w:val="ru-RU"/>
+        </w:rPr>
+        <w:t>.</w:t>
+      </w:r>
+    </w:p>
+    <w:p>
+      <w:pPr>
+        <w:spacing w:after="100" w:afterAutospacing="1"/>
+        <w:ind w:left="-360"/>
+        <w:jc w:val="both"/>
+        <w:rPr>
+          <w:rFonts w:ascii="Arial" w:hAnsi="Arial" w:cs="Arial"/>
+          <w:sz w:val="24"/>
+          <w:szCs w:val="24"/>
+          <w:lang w:val="ru-RU"/>
+        </w:rPr>
+      </w:pPr>
+      <w:r>
+        <w:rPr>
+          <w:rFonts w:ascii="Arial" w:hAnsi="Arial" w:cs="Arial"/>
+          <w:noProof/>
+          <w:sz w:val="24"/>
+          <w:szCs w:val="24"/>
+          <w:lang w:val="ru-RU"/>
+        </w:rPr>
+        <w:drawing>
+          <wp:inline distT="0" distB="0" distL="0" distR="0" wp14:anchorId="715F7ACF" wp14:editId="1A88518C">
+            <wp:extent cx="6653213" cy="2970672"/>
+            <wp:effectExtent l="0" t="0" r="0" b="1270"/>
+            <wp:docPr id="1049790907" name="Picture 5" descr="A screenshot of a computer program&#10;&#10;Description automatically generated"/>
+            <wp:cNvGraphicFramePr>
+              <a:graphicFrameLocks xmlns:a="http://schemas.openxmlformats.org/drawingml/2006/main" noChangeAspect="1"/>
+            </wp:cNvGraphicFramePr>
+            <a:graphic xmlns:a="http://schemas.openxmlformats.org/drawingml/2006/main">
+              <a:graphicData uri="http://schemas.openxmlformats.org/drawingml/2006/picture">
+                <pic:pic xmlns:pic="http://schemas.openxmlformats.org/drawingml/2006/picture">
+                  <pic:nvPicPr>
+                    <pic:cNvPr id="1049790907" name="Picture 5" descr="A screenshot of a computer program&#10;&#10;Description automatically generated"/>
+                    <pic:cNvPicPr/>
+                  </pic:nvPicPr>
+                  <pic:blipFill>
+                    <a:blip r:embed="rId7">
+                      <a:extLst>
+                        <a:ext uri="{28A0092B-C50C-407E-A947-70E740481C1C}">
+                          <a14:useLocalDpi xmlns:a14="http://schemas.microsoft.com/office/drawing/2010/main" val="0"/>
+                        </a:ext>
+                      </a:extLst>
+                    </a:blip>
+                    <a:stretch>
+                      <a:fillRect/>
+                    </a:stretch>
+                  </pic:blipFill>
+                  <pic:spPr>
+                    <a:xfrm>
+                      <a:off x="0" y="0"/>
+                      <a:ext cx="6681333" cy="2983228"/>
+                    </a:xfrm>
+                    <a:prstGeom prst="rect">
+                      <a:avLst/>
+                    </a:prstGeom>
+                  </pic:spPr>
+                </pic:pic>
+              </a:graphicData>
+            </a:graphic>
+          </wp:inline>
+        </w:drawing>
+      </w:r>
+    </w:p>
+    <w:p>
+      <w:pPr>
+        <w:ind w:left="-360"/>
+        <w:jc w:val="both"/>
+        <w:rPr>
+          <w:rFonts w:ascii="Arial" w:hAnsi="Arial" w:cs="Arial"/>
+          <w:sz w:val="24"/>
+          <w:szCs w:val="24"/>
+          <w:lang w:val="ru-RU"/>
+        </w:rPr>
+      </w:pPr>
+      <w:r>
+        <w:rPr>
+          <w:rFonts w:ascii="Arial" w:hAnsi="Arial" w:cs="Arial"/>
+          <w:noProof/>
+          <w:sz w:val="24"/>
+          <w:szCs w:val="24"/>
+          <w:lang w:val="ru-RU"/>
+        </w:rPr>
+        <w:drawing>
+          <wp:inline distT="0" distB="0" distL="0" distR="0" wp14:anchorId="674CDAA6" wp14:editId="29625ED6">
+            <wp:extent cx="6691313" cy="3667354"/>
+            <wp:effectExtent l="0" t="0" r="0" b="9525"/>
+            <wp:docPr id="690746722" name="Picture 4" descr="A screenshot of a computer&#10;&#10;Description automatically generated"/>
+            <wp:cNvGraphicFramePr>
+              <a:graphicFrameLocks xmlns:a="http://schemas.openxmlformats.org/drawingml/2006/main" noChangeAspect="1"/>
+            </wp:cNvGraphicFramePr>
+            <a:graphic xmlns:a="http://schemas.openxmlformats.org/drawingml/2006/main">
+              <a:graphicData uri="http://schemas.openxmlformats.org/drawingml/2006/picture">
+                <pic:pic xmlns:pic="http://schemas.openxmlformats.org/drawingml/2006/picture">
+                  <pic:nvPicPr>
+                    <pic:cNvPr id="690746722" name="Picture 4" descr="A screenshot of a computer&#10;&#10;Description automatically generated"/>
+                    <pic:cNvPicPr/>
+                  </pic:nvPicPr>
+                  <pic:blipFill>
+                    <a:blip r:embed="rId8" cstate="print">
+                      <a:extLst>
+                        <a:ext uri="{28A0092B-C50C-407E-A947-70E740481C1C}">
+                          <a14:useLocalDpi xmlns:a14="http://schemas.microsoft.com/office/drawing/2010/main" val="0"/>
+                        </a:ext>
+                      </a:extLst>
+                    </a:blip>
+                    <a:stretch>
+                      <a:fillRect/>
+                    </a:stretch>
+                  </pic:blipFill>
+                  <pic:spPr>
+                    <a:xfrm>
+                      <a:off x="0" y="0"/>
+                      <a:ext cx="6697747" cy="3670880"/>
+                    </a:xfrm>
+                    <a:prstGeom prst="rect">
+                      <a:avLst/>
+                    </a:prstGeom>
+                  </pic:spPr>
+                </pic:pic>
+              </a:graphicData>
+            </a:graphic>
+          </wp:inline>
+        </w:drawing>
+      </w:r>
+    </w:p>
+    <w:p>
+      <w:pPr>
+        <w:jc w:val="center"/>
+        <w:rPr>
+          <w:rFonts w:ascii="Arial" w:hAnsi="Arial" w:cs="Arial"/>
+          <w:b/>
+          <w:bCs/>
+          <w:sz w:val="32"/>
+          <w:szCs w:val="32"/>
+          <w:lang w:val="uk-UA"/>
+        </w:rPr>
+      </w:pPr>
+    </w:p>
     <w:sectPr>
       <w:pgSz w:w="12240" w:h="15840"/>
       <w:pgMar w:top="1440" w:right="1440" w:bottom="1440" w:left="1440" w:header="720" w:footer="720" w:gutter="0"/>
@@ -11,6 +3324,515 @@
     </w:sectPr>
   </w:body>
 </w:document>
+</file>
+
+<file path=word/numbering.xml><?xml version="1.0" encoding="utf-8"?>
+<w:numbering xmlns:wpc="http://schemas.microsoft.com/office/word/2010/wordprocessingCanvas" xmlns:cx="http://schemas.microsoft.com/office/drawing/2014/chartex" xmlns:cx1="http://schemas.microsoft.com/office/drawing/2015/9/8/chartex" xmlns:cx2="http://schemas.microsoft.com/office/drawing/2015/10/21/chartex" xmlns:cx3="http://schemas.microsoft.com/office/drawing/2016/5/9/chartex" xmlns:cx4="http://schemas.microsoft.com/office/drawing/2016/5/10/chartex" xmlns:cx5="http://schemas.microsoft.com/office/drawing/2016/5/11/chartex" xmlns:cx6="http://schemas.microsoft.com/office/drawing/2016/5/12/chartex" xmlns:cx7="http://schemas.microsoft.com/office/drawing/2016/5/13/chartex" xmlns:cx8="http://schemas.microsoft.com/office/drawing/2016/5/14/chartex" xmlns:mc="http://schemas.openxmlformats.org/markup-compatibility/2006" xmlns:aink="http://schemas.microsoft.com/office/drawing/2016/ink" xmlns:am3d="http://schemas.microsoft.com/office/drawing/2017/model3d" xmlns:o="urn:schemas-microsoft-com:office:office" xmlns:oel="http://schemas.microsoft.com/office/2019/extlst" xmlns:r="http://schemas.openxmlformats.org/officeDocument/2006/relationships" xmlns:m="http://schemas.openxmlformats.org/officeDocument/2006/math" xmlns:v="urn:schemas-microsoft-com:vml" xmlns:wp14="http://schemas.microsoft.com/office/word/2010/wordprocessingDrawing" xmlns:wp="http://schemas.openxmlformats.org/drawingml/2006/wordprocessingDrawing" xmlns:w10="urn:schemas-microsoft-com:office:word" xmlns:w="http://schemas.openxmlformats.org/wordprocessingml/2006/main" xmlns:w14="http://schemas.microsoft.com/office/word/2010/wordml" xmlns:w15="http://schemas.microsoft.com/office/word/2012/wordml" xmlns:w16cex="http://schemas.microsoft.com/office/word/2018/wordml/cex" xmlns:w16cid="http://schemas.microsoft.com/office/word/2016/wordml/cid" xmlns:w16="http://schemas.microsoft.com/office/word/2018/wordml" xmlns:w16du="http://schemas.microsoft.com/office/word/2023/wordml/word16du" xmlns:w16sdtdh="http://schemas.microsoft.com/office/word/2020/wordml/sdtdatahash" xmlns:w16se="http://schemas.microsoft.com/office/word/2015/wordml/symex" xmlns:wpg="http://schemas.microsoft.com/office/word/2010/wordprocessingGroup" xmlns:wpi="http://schemas.microsoft.com/office/word/2010/wordprocessingInk" xmlns:wne="http://schemas.microsoft.com/office/word/2006/wordml" xmlns:wps="http://schemas.microsoft.com/office/word/2010/wordprocessingShape" mc:Ignorable="w14 w15 w16se w16cid w16 w16cex w16sdtdh w16du wp14">
+  <w:abstractNum w:abstractNumId="0" w15:restartNumberingAfterBreak="0">
+    <w:nsid w:val="00531CBB"/>
+    <w:multiLevelType w:val="multilevel"/>
+    <w:tmpl w:val="E1AAB66C"/>
+    <w:lvl w:ilvl="0">
+      <w:start w:val="1"/>
+      <w:numFmt w:val="bullet"/>
+      <w:lvlText w:val=""/>
+      <w:lvlJc w:val="left"/>
+      <w:pPr>
+        <w:tabs>
+          <w:tab w:val="num" w:pos="720"/>
+        </w:tabs>
+        <w:ind w:left="720" w:hanging="360"/>
+      </w:pPr>
+      <w:rPr>
+        <w:rFonts w:ascii="Symbol" w:hAnsi="Symbol" w:hint="default"/>
+        <w:sz w:val="20"/>
+      </w:rPr>
+    </w:lvl>
+    <w:lvl w:ilvl="1">
+      <w:start w:val="1"/>
+      <w:numFmt w:val="decimal"/>
+      <w:lvlText w:val="%2."/>
+      <w:lvlJc w:val="left"/>
+      <w:pPr>
+        <w:tabs>
+          <w:tab w:val="num" w:pos="1440"/>
+        </w:tabs>
+        <w:ind w:left="1440" w:hanging="360"/>
+      </w:pPr>
+    </w:lvl>
+    <w:lvl w:ilvl="2" w:tentative="1">
+      <w:start w:val="1"/>
+      <w:numFmt w:val="bullet"/>
+      <w:lvlText w:val=""/>
+      <w:lvlJc w:val="left"/>
+      <w:pPr>
+        <w:tabs>
+          <w:tab w:val="num" w:pos="2160"/>
+        </w:tabs>
+        <w:ind w:left="2160" w:hanging="360"/>
+      </w:pPr>
+      <w:rPr>
+        <w:rFonts w:ascii="Wingdings" w:hAnsi="Wingdings" w:hint="default"/>
+        <w:sz w:val="20"/>
+      </w:rPr>
+    </w:lvl>
+    <w:lvl w:ilvl="3" w:tentative="1">
+      <w:start w:val="1"/>
+      <w:numFmt w:val="bullet"/>
+      <w:lvlText w:val=""/>
+      <w:lvlJc w:val="left"/>
+      <w:pPr>
+        <w:tabs>
+          <w:tab w:val="num" w:pos="2880"/>
+        </w:tabs>
+        <w:ind w:left="2880" w:hanging="360"/>
+      </w:pPr>
+      <w:rPr>
+        <w:rFonts w:ascii="Wingdings" w:hAnsi="Wingdings" w:hint="default"/>
+        <w:sz w:val="20"/>
+      </w:rPr>
+    </w:lvl>
+    <w:lvl w:ilvl="4" w:tentative="1">
+      <w:start w:val="1"/>
+      <w:numFmt w:val="bullet"/>
+      <w:lvlText w:val=""/>
+      <w:lvlJc w:val="left"/>
+      <w:pPr>
+        <w:tabs>
+          <w:tab w:val="num" w:pos="3600"/>
+        </w:tabs>
+        <w:ind w:left="3600" w:hanging="360"/>
+      </w:pPr>
+      <w:rPr>
+        <w:rFonts w:ascii="Wingdings" w:hAnsi="Wingdings" w:hint="default"/>
+        <w:sz w:val="20"/>
+      </w:rPr>
+    </w:lvl>
+    <w:lvl w:ilvl="5" w:tentative="1">
+      <w:start w:val="1"/>
+      <w:numFmt w:val="bullet"/>
+      <w:lvlText w:val=""/>
+      <w:lvlJc w:val="left"/>
+      <w:pPr>
+        <w:tabs>
+          <w:tab w:val="num" w:pos="4320"/>
+        </w:tabs>
+        <w:ind w:left="4320" w:hanging="360"/>
+      </w:pPr>
+      <w:rPr>
+        <w:rFonts w:ascii="Wingdings" w:hAnsi="Wingdings" w:hint="default"/>
+        <w:sz w:val="20"/>
+      </w:rPr>
+    </w:lvl>
+    <w:lvl w:ilvl="6" w:tentative="1">
+      <w:start w:val="1"/>
+      <w:numFmt w:val="bullet"/>
+      <w:lvlText w:val=""/>
+      <w:lvlJc w:val="left"/>
+      <w:pPr>
+        <w:tabs>
+          <w:tab w:val="num" w:pos="5040"/>
+        </w:tabs>
+        <w:ind w:left="5040" w:hanging="360"/>
+      </w:pPr>
+      <w:rPr>
+        <w:rFonts w:ascii="Wingdings" w:hAnsi="Wingdings" w:hint="default"/>
+        <w:sz w:val="20"/>
+      </w:rPr>
+    </w:lvl>
+    <w:lvl w:ilvl="7" w:tentative="1">
+      <w:start w:val="1"/>
+      <w:numFmt w:val="bullet"/>
+      <w:lvlText w:val=""/>
+      <w:lvlJc w:val="left"/>
+      <w:pPr>
+        <w:tabs>
+          <w:tab w:val="num" w:pos="5760"/>
+        </w:tabs>
+        <w:ind w:left="5760" w:hanging="360"/>
+      </w:pPr>
+      <w:rPr>
+        <w:rFonts w:ascii="Wingdings" w:hAnsi="Wingdings" w:hint="default"/>
+        <w:sz w:val="20"/>
+      </w:rPr>
+    </w:lvl>
+    <w:lvl w:ilvl="8" w:tentative="1">
+      <w:start w:val="1"/>
+      <w:numFmt w:val="bullet"/>
+      <w:lvlText w:val=""/>
+      <w:lvlJc w:val="left"/>
+      <w:pPr>
+        <w:tabs>
+          <w:tab w:val="num" w:pos="6480"/>
+        </w:tabs>
+        <w:ind w:left="6480" w:hanging="360"/>
+      </w:pPr>
+      <w:rPr>
+        <w:rFonts w:ascii="Wingdings" w:hAnsi="Wingdings" w:hint="default"/>
+        <w:sz w:val="20"/>
+      </w:rPr>
+    </w:lvl>
+  </w:abstractNum>
+  <w:abstractNum w:abstractNumId="1" w15:restartNumberingAfterBreak="0">
+    <w:nsid w:val="74570068"/>
+    <w:multiLevelType w:val="multilevel"/>
+    <w:tmpl w:val="A62EDF0E"/>
+    <w:lvl w:ilvl="0">
+      <w:start w:val="1"/>
+      <w:numFmt w:val="bullet"/>
+      <w:lvlText w:val=""/>
+      <w:lvlJc w:val="left"/>
+      <w:pPr>
+        <w:tabs>
+          <w:tab w:val="num" w:pos="720"/>
+        </w:tabs>
+        <w:ind w:left="720" w:hanging="360"/>
+      </w:pPr>
+      <w:rPr>
+        <w:rFonts w:ascii="Symbol" w:hAnsi="Symbol" w:hint="default"/>
+        <w:sz w:val="20"/>
+      </w:rPr>
+    </w:lvl>
+    <w:lvl w:ilvl="1">
+      <w:start w:val="1"/>
+      <w:numFmt w:val="decimal"/>
+      <w:lvlText w:val="%2."/>
+      <w:lvlJc w:val="left"/>
+      <w:pPr>
+        <w:tabs>
+          <w:tab w:val="num" w:pos="1440"/>
+        </w:tabs>
+        <w:ind w:left="1440" w:hanging="360"/>
+      </w:pPr>
+    </w:lvl>
+    <w:lvl w:ilvl="2" w:tentative="1">
+      <w:start w:val="1"/>
+      <w:numFmt w:val="bullet"/>
+      <w:lvlText w:val=""/>
+      <w:lvlJc w:val="left"/>
+      <w:pPr>
+        <w:tabs>
+          <w:tab w:val="num" w:pos="2160"/>
+        </w:tabs>
+        <w:ind w:left="2160" w:hanging="360"/>
+      </w:pPr>
+      <w:rPr>
+        <w:rFonts w:ascii="Wingdings" w:hAnsi="Wingdings" w:hint="default"/>
+        <w:sz w:val="20"/>
+      </w:rPr>
+    </w:lvl>
+    <w:lvl w:ilvl="3" w:tentative="1">
+      <w:start w:val="1"/>
+      <w:numFmt w:val="bullet"/>
+      <w:lvlText w:val=""/>
+      <w:lvlJc w:val="left"/>
+      <w:pPr>
+        <w:tabs>
+          <w:tab w:val="num" w:pos="2880"/>
+        </w:tabs>
+        <w:ind w:left="2880" w:hanging="360"/>
+      </w:pPr>
+      <w:rPr>
+        <w:rFonts w:ascii="Wingdings" w:hAnsi="Wingdings" w:hint="default"/>
+        <w:sz w:val="20"/>
+      </w:rPr>
+    </w:lvl>
+    <w:lvl w:ilvl="4" w:tentative="1">
+      <w:start w:val="1"/>
+      <w:numFmt w:val="bullet"/>
+      <w:lvlText w:val=""/>
+      <w:lvlJc w:val="left"/>
+      <w:pPr>
+        <w:tabs>
+          <w:tab w:val="num" w:pos="3600"/>
+        </w:tabs>
+        <w:ind w:left="3600" w:hanging="360"/>
+      </w:pPr>
+      <w:rPr>
+        <w:rFonts w:ascii="Wingdings" w:hAnsi="Wingdings" w:hint="default"/>
+        <w:sz w:val="20"/>
+      </w:rPr>
+    </w:lvl>
+    <w:lvl w:ilvl="5" w:tentative="1">
+      <w:start w:val="1"/>
+      <w:numFmt w:val="bullet"/>
+      <w:lvlText w:val=""/>
+      <w:lvlJc w:val="left"/>
+      <w:pPr>
+        <w:tabs>
+          <w:tab w:val="num" w:pos="4320"/>
+        </w:tabs>
+        <w:ind w:left="4320" w:hanging="360"/>
+      </w:pPr>
+      <w:rPr>
+        <w:rFonts w:ascii="Wingdings" w:hAnsi="Wingdings" w:hint="default"/>
+        <w:sz w:val="20"/>
+      </w:rPr>
+    </w:lvl>
+    <w:lvl w:ilvl="6" w:tentative="1">
+      <w:start w:val="1"/>
+      <w:numFmt w:val="bullet"/>
+      <w:lvlText w:val=""/>
+      <w:lvlJc w:val="left"/>
+      <w:pPr>
+        <w:tabs>
+          <w:tab w:val="num" w:pos="5040"/>
+        </w:tabs>
+        <w:ind w:left="5040" w:hanging="360"/>
+      </w:pPr>
+      <w:rPr>
+        <w:rFonts w:ascii="Wingdings" w:hAnsi="Wingdings" w:hint="default"/>
+        <w:sz w:val="20"/>
+      </w:rPr>
+    </w:lvl>
+    <w:lvl w:ilvl="7" w:tentative="1">
+      <w:start w:val="1"/>
+      <w:numFmt w:val="bullet"/>
+      <w:lvlText w:val=""/>
+      <w:lvlJc w:val="left"/>
+      <w:pPr>
+        <w:tabs>
+          <w:tab w:val="num" w:pos="5760"/>
+        </w:tabs>
+        <w:ind w:left="5760" w:hanging="360"/>
+      </w:pPr>
+      <w:rPr>
+        <w:rFonts w:ascii="Wingdings" w:hAnsi="Wingdings" w:hint="default"/>
+        <w:sz w:val="20"/>
+      </w:rPr>
+    </w:lvl>
+    <w:lvl w:ilvl="8" w:tentative="1">
+      <w:start w:val="1"/>
+      <w:numFmt w:val="bullet"/>
+      <w:lvlText w:val=""/>
+      <w:lvlJc w:val="left"/>
+      <w:pPr>
+        <w:tabs>
+          <w:tab w:val="num" w:pos="6480"/>
+        </w:tabs>
+        <w:ind w:left="6480" w:hanging="360"/>
+      </w:pPr>
+      <w:rPr>
+        <w:rFonts w:ascii="Wingdings" w:hAnsi="Wingdings" w:hint="default"/>
+        <w:sz w:val="20"/>
+      </w:rPr>
+    </w:lvl>
+  </w:abstractNum>
+  <w:abstractNum w:abstractNumId="2" w15:restartNumberingAfterBreak="0">
+    <w:nsid w:val="750B0904"/>
+    <w:multiLevelType w:val="multilevel"/>
+    <w:tmpl w:val="051EA860"/>
+    <w:lvl w:ilvl="0">
+      <w:start w:val="1"/>
+      <w:numFmt w:val="bullet"/>
+      <w:lvlText w:val=""/>
+      <w:lvlJc w:val="left"/>
+      <w:pPr>
+        <w:tabs>
+          <w:tab w:val="num" w:pos="720"/>
+        </w:tabs>
+        <w:ind w:left="720" w:hanging="360"/>
+      </w:pPr>
+      <w:rPr>
+        <w:rFonts w:ascii="Symbol" w:hAnsi="Symbol" w:hint="default"/>
+        <w:sz w:val="20"/>
+      </w:rPr>
+    </w:lvl>
+    <w:lvl w:ilvl="1">
+      <w:start w:val="1"/>
+      <w:numFmt w:val="decimal"/>
+      <w:lvlText w:val="%2."/>
+      <w:lvlJc w:val="left"/>
+      <w:pPr>
+        <w:tabs>
+          <w:tab w:val="num" w:pos="1440"/>
+        </w:tabs>
+        <w:ind w:left="1440" w:hanging="360"/>
+      </w:pPr>
+    </w:lvl>
+    <w:lvl w:ilvl="2" w:tentative="1">
+      <w:start w:val="1"/>
+      <w:numFmt w:val="bullet"/>
+      <w:lvlText w:val=""/>
+      <w:lvlJc w:val="left"/>
+      <w:pPr>
+        <w:tabs>
+          <w:tab w:val="num" w:pos="2160"/>
+        </w:tabs>
+        <w:ind w:left="2160" w:hanging="360"/>
+      </w:pPr>
+      <w:rPr>
+        <w:rFonts w:ascii="Wingdings" w:hAnsi="Wingdings" w:hint="default"/>
+        <w:sz w:val="20"/>
+      </w:rPr>
+    </w:lvl>
+    <w:lvl w:ilvl="3" w:tentative="1">
+      <w:start w:val="1"/>
+      <w:numFmt w:val="bullet"/>
+      <w:lvlText w:val=""/>
+      <w:lvlJc w:val="left"/>
+      <w:pPr>
+        <w:tabs>
+          <w:tab w:val="num" w:pos="2880"/>
+        </w:tabs>
+        <w:ind w:left="2880" w:hanging="360"/>
+      </w:pPr>
+      <w:rPr>
+        <w:rFonts w:ascii="Wingdings" w:hAnsi="Wingdings" w:hint="default"/>
+        <w:sz w:val="20"/>
+      </w:rPr>
+    </w:lvl>
+    <w:lvl w:ilvl="4" w:tentative="1">
+      <w:start w:val="1"/>
+      <w:numFmt w:val="bullet"/>
+      <w:lvlText w:val=""/>
+      <w:lvlJc w:val="left"/>
+      <w:pPr>
+        <w:tabs>
+          <w:tab w:val="num" w:pos="3600"/>
+        </w:tabs>
+        <w:ind w:left="3600" w:hanging="360"/>
+      </w:pPr>
+      <w:rPr>
+        <w:rFonts w:ascii="Wingdings" w:hAnsi="Wingdings" w:hint="default"/>
+        <w:sz w:val="20"/>
+      </w:rPr>
+    </w:lvl>
+    <w:lvl w:ilvl="5" w:tentative="1">
+      <w:start w:val="1"/>
+      <w:numFmt w:val="bullet"/>
+      <w:lvlText w:val=""/>
+      <w:lvlJc w:val="left"/>
+      <w:pPr>
+        <w:tabs>
+          <w:tab w:val="num" w:pos="4320"/>
+        </w:tabs>
+        <w:ind w:left="4320" w:hanging="360"/>
+      </w:pPr>
+      <w:rPr>
+        <w:rFonts w:ascii="Wingdings" w:hAnsi="Wingdings" w:hint="default"/>
+        <w:sz w:val="20"/>
+      </w:rPr>
+    </w:lvl>
+    <w:lvl w:ilvl="6" w:tentative="1">
+      <w:start w:val="1"/>
+      <w:numFmt w:val="bullet"/>
+      <w:lvlText w:val=""/>
+      <w:lvlJc w:val="left"/>
+      <w:pPr>
+        <w:tabs>
+          <w:tab w:val="num" w:pos="5040"/>
+        </w:tabs>
+        <w:ind w:left="5040" w:hanging="360"/>
+      </w:pPr>
+      <w:rPr>
+        <w:rFonts w:ascii="Wingdings" w:hAnsi="Wingdings" w:hint="default"/>
+        <w:sz w:val="20"/>
+      </w:rPr>
+    </w:lvl>
+    <w:lvl w:ilvl="7" w:tentative="1">
+      <w:start w:val="1"/>
+      <w:numFmt w:val="bullet"/>
+      <w:lvlText w:val=""/>
+      <w:lvlJc w:val="left"/>
+      <w:pPr>
+        <w:tabs>
+          <w:tab w:val="num" w:pos="5760"/>
+        </w:tabs>
+        <w:ind w:left="5760" w:hanging="360"/>
+      </w:pPr>
+      <w:rPr>
+        <w:rFonts w:ascii="Wingdings" w:hAnsi="Wingdings" w:hint="default"/>
+        <w:sz w:val="20"/>
+      </w:rPr>
+    </w:lvl>
+    <w:lvl w:ilvl="8" w:tentative="1">
+      <w:start w:val="1"/>
+      <w:numFmt w:val="bullet"/>
+      <w:lvlText w:val=""/>
+      <w:lvlJc w:val="left"/>
+      <w:pPr>
+        <w:tabs>
+          <w:tab w:val="num" w:pos="6480"/>
+        </w:tabs>
+        <w:ind w:left="6480" w:hanging="360"/>
+      </w:pPr>
+      <w:rPr>
+        <w:rFonts w:ascii="Wingdings" w:hAnsi="Wingdings" w:hint="default"/>
+        <w:sz w:val="20"/>
+      </w:rPr>
+    </w:lvl>
+  </w:abstractNum>
+  <w:num w:numId="1" w16cid:durableId="35476384">
+    <w:abstractNumId w:val="0"/>
+  </w:num>
+  <w:num w:numId="2" w16cid:durableId="2059548722">
+    <w:abstractNumId w:val="0"/>
+    <w:lvlOverride w:ilvl="1">
+      <w:lvl w:ilvl="1">
+        <w:numFmt w:val="bullet"/>
+        <w:lvlText w:val="o"/>
+        <w:lvlJc w:val="left"/>
+        <w:pPr>
+          <w:tabs>
+            <w:tab w:val="num" w:pos="1440"/>
+          </w:tabs>
+          <w:ind w:left="1440" w:hanging="360"/>
+        </w:pPr>
+        <w:rPr>
+          <w:rFonts w:ascii="Courier New" w:hAnsi="Courier New" w:hint="default"/>
+          <w:sz w:val="20"/>
+        </w:rPr>
+      </w:lvl>
+    </w:lvlOverride>
+  </w:num>
+  <w:num w:numId="3" w16cid:durableId="1316252939">
+    <w:abstractNumId w:val="1"/>
+  </w:num>
+  <w:num w:numId="4" w16cid:durableId="2046328498">
+    <w:abstractNumId w:val="1"/>
+    <w:lvlOverride w:ilvl="1">
+      <w:lvl w:ilvl="1">
+        <w:numFmt w:val="bullet"/>
+        <w:lvlText w:val="o"/>
+        <w:lvlJc w:val="left"/>
+        <w:pPr>
+          <w:tabs>
+            <w:tab w:val="num" w:pos="1440"/>
+          </w:tabs>
+          <w:ind w:left="1440" w:hanging="360"/>
+        </w:pPr>
+        <w:rPr>
+          <w:rFonts w:ascii="Courier New" w:hAnsi="Courier New" w:hint="default"/>
+          <w:sz w:val="20"/>
+        </w:rPr>
+      </w:lvl>
+    </w:lvlOverride>
+  </w:num>
+  <w:num w:numId="5" w16cid:durableId="1982535498">
+    <w:abstractNumId w:val="2"/>
+  </w:num>
+  <w:num w:numId="6" w16cid:durableId="1159272172">
+    <w:abstractNumId w:val="2"/>
+    <w:lvlOverride w:ilvl="1">
+      <w:lvl w:ilvl="1">
+        <w:numFmt w:val="bullet"/>
+        <w:lvlText w:val="o"/>
+        <w:lvlJc w:val="left"/>
+        <w:pPr>
+          <w:tabs>
+            <w:tab w:val="num" w:pos="1440"/>
+          </w:tabs>
+          <w:ind w:left="1440" w:hanging="360"/>
+        </w:pPr>
+        <w:rPr>
+          <w:rFonts w:ascii="Courier New" w:hAnsi="Courier New" w:hint="default"/>
+          <w:sz w:val="20"/>
+        </w:rPr>
+      </w:lvl>
+    </w:lvlOverride>
+  </w:num>
+</w:numbering>
 </file>
 
 <file path=word/styles.xml><?xml version="1.0" encoding="utf-8"?>
@@ -616,7 +4438,6 @@
   <w:style w:type="character" w:default="1" w:styleId="DefaultParagraphFont">
     <w:name w:val="Default Paragraph Font"/>
     <w:uiPriority w:val="1"/>
-    <w:semiHidden/>
     <w:unhideWhenUsed/>
   </w:style>
   <w:style w:type="table" w:default="1" w:styleId="TableNormal">

</xml_diff>